<commit_message>
Se edita brevemente protocolo de adquisición
</commit_message>
<xml_diff>
--- a/_documentación/Protocolo Adquisición/Protocolo de Adquisición.docx
+++ b/_documentación/Protocolo Adquisición/Protocolo de Adquisición.docx
@@ -236,34 +236,55 @@
           <w:szCs w:val="28"/>
         </w:rPr>
       </w:pPr>
-      <w:proofErr w:type="spellStart"/>
       <w:r>
         <w:rPr>
           <w:rFonts w:cstheme="minorHAnsi"/>
           <w:sz w:val="28"/>
           <w:szCs w:val="28"/>
         </w:rPr>
-        <w:t>MSc</w:t>
-      </w:r>
-      <w:proofErr w:type="spellEnd"/>
-      <w:r>
+        <w:t>MSc. Bioing. BALDEZZARI Lucas</w:t>
+      </w:r>
+    </w:p>
+    <w:p>
+      <w:pPr>
+        <w:jc w:val="center"/>
         <w:rPr>
           <w:rFonts w:cstheme="minorHAnsi"/>
           <w:sz w:val="28"/>
           <w:szCs w:val="28"/>
         </w:rPr>
-        <w:t>. Bioing. BALDEZZARI Lucas</w:t>
-      </w:r>
-    </w:p>
-    <w:p>
-      <w:pPr>
+      </w:pPr>
+    </w:p>
+    <w:p>
+      <w:pPr>
+        <w:pStyle w:val="NoSpacing"/>
         <w:jc w:val="center"/>
         <w:rPr>
-          <w:rFonts w:cstheme="minorHAnsi"/>
           <w:sz w:val="28"/>
           <w:szCs w:val="28"/>
         </w:rPr>
       </w:pPr>
+      <w:r>
+        <w:rPr>
+          <w:sz w:val="28"/>
+          <w:szCs w:val="28"/>
+        </w:rPr>
+        <w:t>Laboratorio de Biomédica</w:t>
+      </w:r>
+      <w:r>
+        <w:rPr>
+          <w:sz w:val="28"/>
+          <w:szCs w:val="28"/>
+        </w:rPr>
+        <w:t xml:space="preserve"> – </w:t>
+      </w:r>
+      <w:r>
+        <w:rPr>
+          <w:sz w:val="28"/>
+          <w:szCs w:val="28"/>
+        </w:rPr>
+        <w:t>Instituto Tecnológico Regional Suroeste</w:t>
+      </w:r>
     </w:p>
     <w:p>
       <w:pPr>
@@ -279,21 +300,24 @@
           <w:sz w:val="28"/>
           <w:szCs w:val="28"/>
         </w:rPr>
-        <w:t>Laboratorio de Biomédica</w:t>
-      </w:r>
-      <w:r>
+        <w:t>Universidad Tecnológica (UTEC)</w:t>
+      </w:r>
+    </w:p>
+    <w:p>
+      <w:pPr>
+        <w:pStyle w:val="NoSpacing"/>
+        <w:jc w:val="center"/>
         <w:rPr>
           <w:sz w:val="28"/>
           <w:szCs w:val="28"/>
         </w:rPr>
-        <w:t xml:space="preserve"> – </w:t>
-      </w:r>
+      </w:pPr>
       <w:r>
         <w:rPr>
           <w:sz w:val="28"/>
           <w:szCs w:val="28"/>
         </w:rPr>
-        <w:t>Instituto Tecnológico Regional Suroeste</w:t>
+        <w:t>Fray Bentos, Uruguay</w:t>
       </w:r>
     </w:p>
     <w:p>
@@ -305,63 +329,36 @@
           <w:szCs w:val="28"/>
         </w:rPr>
       </w:pPr>
-      <w:r>
+    </w:p>
+    <w:p>
+      <w:pPr>
+        <w:pStyle w:val="NoSpacing"/>
+        <w:jc w:val="center"/>
         <w:rPr>
           <w:sz w:val="28"/>
           <w:szCs w:val="28"/>
         </w:rPr>
-        <w:t>Universidad Tecnológica (UTEC)</w:t>
-      </w:r>
-    </w:p>
-    <w:p>
-      <w:pPr>
-        <w:pStyle w:val="NoSpacing"/>
-        <w:jc w:val="center"/>
+      </w:pPr>
+      <w:r>
         <w:rPr>
           <w:sz w:val="28"/>
           <w:szCs w:val="28"/>
         </w:rPr>
-      </w:pPr>
+        <w:t xml:space="preserve">Última Versión: </w:t>
+      </w:r>
       <w:r>
         <w:rPr>
           <w:sz w:val="28"/>
           <w:szCs w:val="28"/>
         </w:rPr>
-        <w:t>Fray Bentos, Uruguay</w:t>
-      </w:r>
-    </w:p>
-    <w:p>
-      <w:pPr>
-        <w:pStyle w:val="NoSpacing"/>
-        <w:jc w:val="center"/>
+        <w:t>18</w:t>
+      </w:r>
+      <w:r>
         <w:rPr>
           <w:sz w:val="28"/>
           <w:szCs w:val="28"/>
         </w:rPr>
-      </w:pPr>
-    </w:p>
-    <w:p>
-      <w:pPr>
-        <w:pStyle w:val="NoSpacing"/>
-        <w:jc w:val="center"/>
-        <w:rPr>
-          <w:sz w:val="28"/>
-          <w:szCs w:val="28"/>
-        </w:rPr>
-      </w:pPr>
-      <w:r>
-        <w:rPr>
-          <w:sz w:val="28"/>
-          <w:szCs w:val="28"/>
-        </w:rPr>
-        <w:t xml:space="preserve">Última Versión: </w:t>
-      </w:r>
-      <w:r>
-        <w:rPr>
-          <w:sz w:val="28"/>
-          <w:szCs w:val="28"/>
-        </w:rPr>
-        <w:t>4 de septiembre</w:t>
+        <w:t xml:space="preserve"> de septiembre</w:t>
       </w:r>
       <w:r>
         <w:rPr>
@@ -1266,7 +1263,10 @@
         <w:t xml:space="preserve">El presente documento otorga una serie de instrucciones y consideraciones para la adquisición y registro de señales de electroencefalografía (EEG) </w:t>
       </w:r>
       <w:r>
-        <w:t xml:space="preserve">para evocar Potenciales Evocados Visuales de Estado Estacionario </w:t>
+        <w:t>durante una sesión de prueba para</w:t>
+      </w:r>
+      <w:r>
+        <w:t xml:space="preserve"> evocar Potenciales Evocados Visuales de Estado Estacionario </w:t>
       </w:r>
       <w:r>
         <w:t xml:space="preserve">en el marco </w:t>
@@ -1346,6 +1346,9 @@
         <w:t xml:space="preserve">, registro y almacenamiento de señales de EEG </w:t>
       </w:r>
       <w:r>
+        <w:t xml:space="preserve">durante una sesión de prueba </w:t>
+      </w:r>
+      <w:r>
         <w:t xml:space="preserve">para evocar Potenciales Evocados Visuales de Estado Estacionario en el marco </w:t>
       </w:r>
       <w:r>
@@ -1428,7 +1431,13 @@
         <w:t xml:space="preserve"> montaje </w:t>
       </w:r>
       <w:r>
-        <w:t>del equipo de adquisición y registro de EEG sobre el sujeto voluntario</w:t>
+        <w:t>del equipo de adquisición</w:t>
+      </w:r>
+      <w:r>
+        <w:t xml:space="preserve"> y sus accesorios para</w:t>
+      </w:r>
+      <w:r>
+        <w:t xml:space="preserve"> registro de EEG sobre el sujeto voluntario</w:t>
       </w:r>
       <w:r>
         <w:t>.</w:t>
@@ -1493,13 +1502,31 @@
     </w:p>
     <w:p>
       <w:r>
-        <w:t xml:space="preserve">El documento aquí presentado pretende sentar los lineamientos necesarios para la correcta adquisición y registro de señales de electroencefalografía para generar un set de datos y su posterior estudio en el marco de la competencia </w:t>
+        <w:t xml:space="preserve">El documento aquí presentado pretende sentar los lineamientos necesarios para la correcta adquisición y registro de señales de electroencefalografía </w:t>
+      </w:r>
+      <w:r>
+        <w:t>y así</w:t>
+      </w:r>
+      <w:r>
+        <w:t xml:space="preserve"> generar un set de datos </w:t>
+      </w:r>
+      <w:r>
+        <w:t>para su</w:t>
+      </w:r>
+      <w:r>
+        <w:t xml:space="preserve"> posterior estudio en el marco de la competencia </w:t>
       </w:r>
       <w:r>
         <w:t xml:space="preserve">y para futuras actividades de investigación y desarrollo </w:t>
       </w:r>
       <w:r>
-        <w:t>utilizando equipamiento existente dentro del Laboratorio de Biomédica del ITRSO.</w:t>
+        <w:t xml:space="preserve">utilizando equipamiento existente </w:t>
+      </w:r>
+      <w:r>
+        <w:t>en el</w:t>
+      </w:r>
+      <w:r>
+        <w:t xml:space="preserve"> Laboratorio de Biomédica del ITRSO.</w:t>
       </w:r>
     </w:p>
     <w:p>
@@ -1514,7 +1541,25 @@
     </w:p>
     <w:p>
       <w:r>
-        <w:t xml:space="preserve">Para realizar adquisiciones de señales de calidad es menester contar con el equipamiento como así también con condiciones edilicias que permitan un entorno de trabajo adecuado. En el contexto de la teoría de señales, toda aquella información que se introduce, acopla o mezcla con la señal de interés y que no aporte información es considerada como </w:t>
+        <w:t xml:space="preserve">Para realizar adquisiciones de señales de calidad es </w:t>
+      </w:r>
+      <w:r>
+        <w:t>fundamental</w:t>
+      </w:r>
+      <w:r>
+        <w:t xml:space="preserve"> contar con el equipamiento </w:t>
+      </w:r>
+      <w:r>
+        <w:t xml:space="preserve">correcto </w:t>
+      </w:r>
+      <w:r>
+        <w:t xml:space="preserve">como así también con </w:t>
+      </w:r>
+      <w:r>
+        <w:t xml:space="preserve">las </w:t>
+      </w:r>
+      <w:r>
+        <w:t xml:space="preserve">condiciones edilicias que permitan un entorno de trabajo adecuado. En el contexto de la teoría de señales, toda aquella información que se introduce, acopla o mezcla con la señal de interés y que no aporte información es considerada como </w:t>
       </w:r>
       <w:r>
         <w:rPr>
@@ -1535,7 +1580,6 @@
       <w:r>
         <w:t xml:space="preserve"> el caso de los Potenciales Evocados Visuales de Estado Estacionario (</w:t>
       </w:r>
-      <w:proofErr w:type="spellStart"/>
       <w:r>
         <w:rPr>
           <w:i/>
@@ -1543,67 +1587,16 @@
         </w:rPr>
         <w:t>SSVEPs</w:t>
       </w:r>
-      <w:proofErr w:type="spellEnd"/>
       <w:r>
         <w:t xml:space="preserve"> del inglés </w:t>
       </w:r>
-      <w:proofErr w:type="spellStart"/>
       <w:r>
         <w:rPr>
           <w:i/>
           <w:iCs/>
         </w:rPr>
-        <w:t>Steady</w:t>
-      </w:r>
-      <w:proofErr w:type="spellEnd"/>
-      <w:r>
-        <w:rPr>
-          <w:i/>
-          <w:iCs/>
-        </w:rPr>
-        <w:t xml:space="preserve"> </w:t>
-      </w:r>
-      <w:proofErr w:type="spellStart"/>
-      <w:r>
-        <w:rPr>
-          <w:i/>
-          <w:iCs/>
-        </w:rPr>
-        <w:t>State</w:t>
-      </w:r>
-      <w:proofErr w:type="spellEnd"/>
-      <w:r>
-        <w:rPr>
-          <w:i/>
-          <w:iCs/>
-        </w:rPr>
-        <w:t xml:space="preserve"> Visual </w:t>
-      </w:r>
-      <w:proofErr w:type="spellStart"/>
-      <w:r>
-        <w:rPr>
-          <w:i/>
-          <w:iCs/>
-        </w:rPr>
-        <w:t>Evoked</w:t>
-      </w:r>
-      <w:proofErr w:type="spellEnd"/>
-      <w:r>
-        <w:rPr>
-          <w:i/>
-          <w:iCs/>
-        </w:rPr>
-        <w:t xml:space="preserve"> </w:t>
-      </w:r>
-      <w:proofErr w:type="spellStart"/>
-      <w:r>
-        <w:rPr>
-          <w:i/>
-          <w:iCs/>
-        </w:rPr>
-        <w:t>Potentials</w:t>
-      </w:r>
-      <w:proofErr w:type="spellEnd"/>
+        <w:t>Steady State Visual Evoked Potentials</w:t>
+      </w:r>
       <w:r>
         <w:t>)</w:t>
       </w:r>
@@ -1620,13 +1613,8 @@
         <w:t xml:space="preserve">que el sujeto debe observar para </w:t>
       </w:r>
       <w:r>
-        <w:t xml:space="preserve">así evocar </w:t>
-      </w:r>
-      <w:proofErr w:type="spellStart"/>
-      <w:r>
-        <w:t>SSVEPs</w:t>
-      </w:r>
-      <w:proofErr w:type="spellEnd"/>
+        <w:t>así evocar SSVEPs</w:t>
+      </w:r>
       <w:r>
         <w:t>.</w:t>
       </w:r>
@@ -1688,47 +1676,13 @@
       <w:pPr>
         <w:pStyle w:val="Heading3"/>
       </w:pPr>
-      <w:proofErr w:type="spellStart"/>
-      <w:r>
-        <w:t>Cyton</w:t>
-      </w:r>
-      <w:proofErr w:type="spellEnd"/>
-      <w:r>
-        <w:t xml:space="preserve"> </w:t>
-      </w:r>
-      <w:proofErr w:type="spellStart"/>
-      <w:r>
-        <w:t>Board</w:t>
-      </w:r>
-      <w:proofErr w:type="spellEnd"/>
-    </w:p>
-    <w:p>
-      <w:r>
-        <w:t xml:space="preserve">La placa </w:t>
-      </w:r>
-      <w:proofErr w:type="spellStart"/>
-      <w:r>
-        <w:t>Cyton</w:t>
-      </w:r>
-      <w:proofErr w:type="spellEnd"/>
-      <w:r>
-        <w:t xml:space="preserve"> </w:t>
-      </w:r>
-      <w:proofErr w:type="spellStart"/>
-      <w:r>
-        <w:t>Board</w:t>
-      </w:r>
-      <w:proofErr w:type="spellEnd"/>
-      <w:r>
-        <w:t xml:space="preserve"> de </w:t>
-      </w:r>
-      <w:proofErr w:type="spellStart"/>
-      <w:r>
-        <w:t>OpenBCI</w:t>
-      </w:r>
-      <w:proofErr w:type="spellEnd"/>
-      <w:r>
-        <w:t xml:space="preserve"> </w:t>
+      <w:r>
+        <w:t>Cyton Board</w:t>
+      </w:r>
+    </w:p>
+    <w:p>
+      <w:r>
+        <w:t xml:space="preserve">La placa Cyton Board de OpenBCI </w:t>
       </w:r>
       <w:hyperlink r:id="rId10" w:history="1">
         <w:r>
@@ -1858,23 +1812,7 @@
         <w:ind w:left="360"/>
       </w:pPr>
       <w:r>
-        <w:t xml:space="preserve">Microcontrolador PIC32MX250F128B con </w:t>
-      </w:r>
-      <w:proofErr w:type="spellStart"/>
-      <w:r>
-        <w:t>bootloader</w:t>
-      </w:r>
-      <w:proofErr w:type="spellEnd"/>
-      <w:r>
-        <w:t xml:space="preserve"> precargado usando el </w:t>
-      </w:r>
-      <w:proofErr w:type="spellStart"/>
-      <w:r>
-        <w:t>chipKIT</w:t>
-      </w:r>
-      <w:proofErr w:type="spellEnd"/>
-      <w:r>
-        <w:t xml:space="preserve"> UDB32-MX2-DIP.</w:t>
+        <w:t>Microcontrolador PIC32MX250F128B con bootloader precargado usando el chipKIT UDB32-MX2-DIP.</w:t>
       </w:r>
     </w:p>
     <w:p>
@@ -1956,29 +1894,8 @@
       </w:r>
     </w:p>
     <w:p>
-      <w:proofErr w:type="spellStart"/>
-      <w:r>
-        <w:t>OpenBCI</w:t>
-      </w:r>
-      <w:proofErr w:type="spellEnd"/>
-      <w:r>
-        <w:t xml:space="preserve"> ofrece una guía de uso de la </w:t>
-      </w:r>
-      <w:proofErr w:type="spellStart"/>
-      <w:r>
-        <w:t>Cyton</w:t>
-      </w:r>
-      <w:proofErr w:type="spellEnd"/>
-      <w:r>
-        <w:t xml:space="preserve"> </w:t>
-      </w:r>
-      <w:proofErr w:type="spellStart"/>
-      <w:r>
-        <w:t>Board</w:t>
-      </w:r>
-      <w:proofErr w:type="spellEnd"/>
-      <w:r>
-        <w:t xml:space="preserve"> en </w:t>
+      <w:r>
+        <w:t xml:space="preserve">OpenBCI ofrece una guía de uso de la Cyton Board en </w:t>
       </w:r>
       <w:hyperlink r:id="rId12" w:history="1">
         <w:r>
@@ -2018,31 +1935,13 @@
       <w:pPr>
         <w:pStyle w:val="Heading3"/>
       </w:pPr>
-      <w:proofErr w:type="spellStart"/>
-      <w:r>
-        <w:t>Ganglion</w:t>
-      </w:r>
-      <w:proofErr w:type="spellEnd"/>
-      <w:r>
-        <w:t xml:space="preserve"> </w:t>
-      </w:r>
-      <w:proofErr w:type="spellStart"/>
-      <w:r>
-        <w:t>Board</w:t>
-      </w:r>
-      <w:proofErr w:type="spellEnd"/>
-    </w:p>
-    <w:p>
-      <w:r>
-        <w:t xml:space="preserve">La placa </w:t>
-      </w:r>
-      <w:proofErr w:type="spellStart"/>
-      <w:r>
-        <w:t>Ganglion</w:t>
-      </w:r>
-      <w:proofErr w:type="spellEnd"/>
-      <w:r>
-        <w:t xml:space="preserve"> </w:t>
+      <w:r>
+        <w:t>Ganglion Board</w:t>
+      </w:r>
+    </w:p>
+    <w:p>
+      <w:r>
+        <w:t xml:space="preserve">La placa Ganglion </w:t>
       </w:r>
       <w:hyperlink r:id="rId13" w:history="1">
         <w:r>
@@ -2053,39 +1952,7 @@
         </w:r>
       </w:hyperlink>
       <w:r>
-        <w:t xml:space="preserve"> es un dispositivo que permite la adquisición de señales de EEG barato y de calidad, es compatible con software de código abierto y gratuito de </w:t>
-      </w:r>
-      <w:proofErr w:type="spellStart"/>
-      <w:r>
-        <w:t>OpenBCI</w:t>
-      </w:r>
-      <w:proofErr w:type="spellEnd"/>
-      <w:r>
-        <w:t xml:space="preserve">. Posee 4 entradas diferenciales de alta impedancia, </w:t>
-      </w:r>
-      <w:proofErr w:type="spellStart"/>
-      <w:r>
-        <w:t>ground</w:t>
-      </w:r>
-      <w:proofErr w:type="spellEnd"/>
-      <w:r>
-        <w:t>, una fuente de voltaje positiva (</w:t>
-      </w:r>
-      <w:proofErr w:type="spellStart"/>
-      <w:r>
-        <w:t>Vdd</w:t>
-      </w:r>
-      <w:proofErr w:type="spellEnd"/>
-      <w:r>
-        <w:t>) y otra negativa (</w:t>
-      </w:r>
-      <w:proofErr w:type="spellStart"/>
-      <w:r>
-        <w:t>Vss</w:t>
-      </w:r>
-      <w:proofErr w:type="spellEnd"/>
-      <w:r>
-        <w:t>). Las entradas diferenciales pueden ser utilizadas individualmente para el registro de EMG o ECG o bien conectarlas a una referencia para el registro de EEG.</w:t>
+        <w:t xml:space="preserve"> es un dispositivo que permite la adquisición de señales de EEG barato y de calidad, es compatible con software de código abierto y gratuito de OpenBCI. Posee 4 entradas diferenciales de alta impedancia, ground, una fuente de voltaje positiva (Vdd) y otra negativa (Vss). Las entradas diferenciales pueden ser utilizadas individualmente para el registro de EMG o ECG o bien conectarlas a una referencia para el registro de EEG.</w:t>
       </w:r>
     </w:p>
     <w:p>
@@ -2220,13 +2087,8 @@
       <w:r>
         <w:t xml:space="preserve">RF </w:t>
       </w:r>
-      <w:proofErr w:type="spellStart"/>
-      <w:r>
-        <w:t>Simblee</w:t>
-      </w:r>
-      <w:proofErr w:type="spellEnd"/>
-      <w:r>
-        <w:t xml:space="preserve"> BLE (compatible con Arduino)</w:t>
+      <w:r>
+        <w:t>Simblee BLE (compatible con Arduino)</w:t>
       </w:r>
     </w:p>
     <w:p>
@@ -2338,29 +2200,8 @@
       </w:r>
     </w:p>
     <w:p>
-      <w:proofErr w:type="spellStart"/>
-      <w:r>
-        <w:t>OpenBCI</w:t>
-      </w:r>
-      <w:proofErr w:type="spellEnd"/>
-      <w:r>
-        <w:t xml:space="preserve"> ofrece una guía de uso de la </w:t>
-      </w:r>
-      <w:proofErr w:type="spellStart"/>
-      <w:r>
-        <w:t>Ganglion</w:t>
-      </w:r>
-      <w:proofErr w:type="spellEnd"/>
-      <w:r>
-        <w:t xml:space="preserve"> </w:t>
-      </w:r>
-      <w:proofErr w:type="spellStart"/>
-      <w:r>
-        <w:t>Board</w:t>
-      </w:r>
-      <w:proofErr w:type="spellEnd"/>
-      <w:r>
-        <w:t xml:space="preserve"> en </w:t>
+      <w:r>
+        <w:t xml:space="preserve">OpenBCI ofrece una guía de uso de la Ganglion Board en </w:t>
       </w:r>
       <w:hyperlink r:id="rId15" w:history="1">
         <w:r>
@@ -2403,36 +2244,18 @@
       <w:pPr>
         <w:pStyle w:val="Heading3"/>
       </w:pPr>
-      <w:proofErr w:type="spellStart"/>
-      <w:r>
-        <w:t>OpenBCI</w:t>
-      </w:r>
-      <w:proofErr w:type="spellEnd"/>
-      <w:r>
-        <w:t xml:space="preserve"> GUI</w:t>
-      </w:r>
-    </w:p>
-    <w:p>
-      <w:proofErr w:type="spellStart"/>
-      <w:r>
-        <w:t>OpenBCI</w:t>
-      </w:r>
-      <w:proofErr w:type="spellEnd"/>
-      <w:r>
-        <w:t xml:space="preserve"> ofrece un entorno para corroborar la correcta comunicación entre las placas y una PC, como así también observar las señales de EEG en tiempo real, aplicación de filtros, obtener el espectro de frecuencias, monitorear la impedancia de cada canal, entre otros.</w:t>
-      </w:r>
-    </w:p>
-    <w:p>
-      <w:r>
-        <w:t xml:space="preserve">Este entorno será utilizado en las sesiones de adquisición y registro por lo tanto debe descargarse desde la página oficial de </w:t>
-      </w:r>
-      <w:proofErr w:type="spellStart"/>
-      <w:r>
-        <w:t>OpenBCI</w:t>
-      </w:r>
-      <w:proofErr w:type="spellEnd"/>
-      <w:r>
-        <w:t xml:space="preserve"> </w:t>
+      <w:r>
+        <w:t>OpenBCI GUI</w:t>
+      </w:r>
+    </w:p>
+    <w:p>
+      <w:r>
+        <w:t>OpenBCI ofrece un entorno para corroborar la correcta comunicación entre las placas y una PC, como así también observar las señales de EEG en tiempo real, aplicación de filtros, obtener el espectro de frecuencias, monitorear la impedancia de cada canal, entre otros.</w:t>
+      </w:r>
+    </w:p>
+    <w:p>
+      <w:r>
+        <w:t xml:space="preserve">Este entorno será utilizado en las sesiones de adquisición y registro por lo tanto debe descargarse desde la página oficial de OpenBCI </w:t>
       </w:r>
       <w:hyperlink r:id="rId16" w:history="1">
         <w:r>
@@ -2493,15 +2316,7 @@
         <w:t xml:space="preserve">Instrucciones para la </w:t>
       </w:r>
       <w:r>
-        <w:t xml:space="preserve">preparación del </w:t>
-      </w:r>
-      <w:proofErr w:type="spellStart"/>
-      <w:r>
-        <w:t>setup</w:t>
-      </w:r>
-      <w:proofErr w:type="spellEnd"/>
-      <w:r>
-        <w:t xml:space="preserve"> de experimentación, preparación del voluntario, </w:t>
+        <w:t xml:space="preserve">preparación del setup de experimentación, preparación del voluntario, </w:t>
       </w:r>
       <w:r>
         <w:t>colocación de electrodos</w:t>
@@ -2699,15 +2514,7 @@
         <w:ind w:left="360"/>
       </w:pPr>
       <w:r>
-        <w:t xml:space="preserve">Cantidad de </w:t>
-      </w:r>
-      <w:proofErr w:type="spellStart"/>
-      <w:r>
-        <w:t>trials</w:t>
-      </w:r>
-      <w:proofErr w:type="spellEnd"/>
-      <w:r>
-        <w:t xml:space="preserve"> a ejecutar por run</w:t>
+        <w:t>Cantidad de trials a ejecutar por run</w:t>
       </w:r>
     </w:p>
     <w:p>
@@ -2720,15 +2527,7 @@
         <w:ind w:left="360"/>
       </w:pPr>
       <w:r>
-        <w:t xml:space="preserve">Cantidad de </w:t>
-      </w:r>
-      <w:proofErr w:type="spellStart"/>
-      <w:r>
-        <w:t>runs</w:t>
-      </w:r>
-      <w:proofErr w:type="spellEnd"/>
-      <w:r>
-        <w:t xml:space="preserve"> llevados a cabo</w:t>
+        <w:t>Cantidad de runs llevados a cabo</w:t>
       </w:r>
     </w:p>
     <w:p>
@@ -2776,10 +2575,7 @@
         <w:t>codificado</w:t>
       </w:r>
       <w:r>
-        <w:t xml:space="preserve"> (según la sección </w:t>
-      </w:r>
-      <w:r>
-        <w:t xml:space="preserve">Instrucciones para almacenar y </w:t>
+        <w:t xml:space="preserve"> (según la sección Instrucciones para almacenar y </w:t>
       </w:r>
       <w:r>
         <w:t>documentar</w:t>
@@ -2937,45 +2733,13 @@
         <w:t xml:space="preserve">Etapa 2: </w:t>
       </w:r>
       <w:r>
-        <w:t xml:space="preserve">Instrucciones para la preparación del </w:t>
-      </w:r>
-      <w:proofErr w:type="spellStart"/>
-      <w:r>
-        <w:t>setup</w:t>
-      </w:r>
-      <w:proofErr w:type="spellEnd"/>
-      <w:r>
-        <w:t xml:space="preserve"> de experimentación, preparación del voluntario, colocación de electrodos sobre el voluntario y chequeo de correcta adquisición de EEG.</w:t>
+        <w:t>Instrucciones para la preparación del setup de experimentación, preparación del voluntario, colocación de electrodos sobre el voluntario y chequeo de correcta adquisición de EEG.</w:t>
       </w:r>
       <w:bookmarkEnd w:id="8"/>
     </w:p>
     <w:p>
       <w:r>
-        <w:t xml:space="preserve">Entre sesión y sesión es necesario preparar el </w:t>
-      </w:r>
-      <w:proofErr w:type="spellStart"/>
-      <w:r>
-        <w:t>setup</w:t>
-      </w:r>
-      <w:proofErr w:type="spellEnd"/>
-      <w:r>
-        <w:t xml:space="preserve"> de experimentación intentando disminuir al máximo las variaciones entre </w:t>
-      </w:r>
-      <w:proofErr w:type="spellStart"/>
-      <w:r>
-        <w:t>setup</w:t>
-      </w:r>
-      <w:proofErr w:type="spellEnd"/>
-      <w:r>
-        <w:t xml:space="preserve"> y </w:t>
-      </w:r>
-      <w:proofErr w:type="spellStart"/>
-      <w:r>
-        <w:t>setup</w:t>
-      </w:r>
-      <w:proofErr w:type="spellEnd"/>
-      <w:r>
-        <w:t xml:space="preserve">, con esto buscamos una </w:t>
+        <w:t xml:space="preserve">Entre sesión y sesión es necesario preparar el setup de experimentación intentando disminuir al máximo las variaciones entre setup y setup, con esto buscamos una </w:t>
       </w:r>
       <w:r>
         <w:rPr>
@@ -3001,13 +2765,8 @@
         <w:pStyle w:val="Heading3"/>
       </w:pPr>
       <w:r>
-        <w:t xml:space="preserve">Preparando el </w:t>
-      </w:r>
-      <w:proofErr w:type="spellStart"/>
-      <w:r>
-        <w:t>setup</w:t>
-      </w:r>
-      <w:proofErr w:type="spellEnd"/>
+        <w:t>Preparando el setup</w:t>
+      </w:r>
     </w:p>
     <w:p>
       <w:r>
@@ -3050,23 +2809,7 @@
         <w:ind w:left="360"/>
       </w:pPr>
       <w:r>
-        <w:t xml:space="preserve">Encender la placa </w:t>
-      </w:r>
-      <w:proofErr w:type="spellStart"/>
-      <w:r>
-        <w:t>OpenBCI</w:t>
-      </w:r>
-      <w:proofErr w:type="spellEnd"/>
-      <w:r>
-        <w:t xml:space="preserve"> y utilizar el </w:t>
-      </w:r>
-      <w:proofErr w:type="spellStart"/>
-      <w:r>
-        <w:t>OpenBCI</w:t>
-      </w:r>
-      <w:proofErr w:type="spellEnd"/>
-      <w:r>
-        <w:t xml:space="preserve"> GUI para corroborar que hay conexión entre PC y la placa.</w:t>
+        <w:t>Encender la placa OpenBCI y utilizar el OpenBCI GUI para corroborar que hay conexión entre PC y la placa.</w:t>
       </w:r>
     </w:p>
     <w:p>
@@ -3161,15 +2904,7 @@
         <w:ind w:left="360"/>
       </w:pPr>
       <w:r>
-        <w:t xml:space="preserve">Utilizando el </w:t>
-      </w:r>
-      <w:proofErr w:type="spellStart"/>
-      <w:r>
-        <w:t>OpenBCI</w:t>
-      </w:r>
-      <w:proofErr w:type="spellEnd"/>
-      <w:r>
-        <w:t xml:space="preserve"> GUI verificar que los electrodos estén bien colocad</w:t>
+        <w:t>Utilizando el OpenBCI GUI verificar que los electrodos estén bien colocad</w:t>
       </w:r>
       <w:r>
         <w:t>o</w:t>
@@ -3196,15 +2931,7 @@
         </w:numPr>
       </w:pPr>
       <w:r>
-        <w:t xml:space="preserve">Monitorear la impedancia de los electrodos utilizando la herramienta incluida en el </w:t>
-      </w:r>
-      <w:proofErr w:type="spellStart"/>
-      <w:r>
-        <w:t>OpneBCI</w:t>
-      </w:r>
-      <w:proofErr w:type="spellEnd"/>
-      <w:r>
-        <w:t xml:space="preserve"> GUI.</w:t>
+        <w:t>Monitorear la impedancia de los electrodos utilizando la herramienta incluida en el OpneBCI GUI.</w:t>
       </w:r>
       <w:r>
         <w:t xml:space="preserve"> La impedancia por cada canal debe ser menor a </w:t>
@@ -3258,13 +2985,7 @@
           <w:rPr>
             <w:rFonts w:ascii="Cambria Math" w:hAnsi="Cambria Math"/>
           </w:rPr>
-          <m:t>8</m:t>
-        </m:r>
-        <m:r>
-          <w:rPr>
-            <w:rFonts w:ascii="Cambria Math" w:hAnsi="Cambria Math"/>
-          </w:rPr>
-          <m:t>Hz</m:t>
+          <m:t>8Hz</m:t>
         </m:r>
       </m:oMath>
       <w:r>
@@ -3369,15 +3090,7 @@
     </w:p>
     <w:p>
       <w:r>
-        <w:t xml:space="preserve">Antes de ejecutar el script es necesario cerrar la aplicación </w:t>
-      </w:r>
-      <w:proofErr w:type="spellStart"/>
-      <w:r>
-        <w:t>OpenBCI</w:t>
-      </w:r>
-      <w:proofErr w:type="spellEnd"/>
-      <w:r>
-        <w:t xml:space="preserve"> GUI.</w:t>
+        <w:t>Antes de ejecutar el script es necesario cerrar la aplicación OpenBCI GUI.</w:t>
       </w:r>
     </w:p>
     <w:p>
@@ -3431,44 +3144,44 @@
           <w:i/>
           <w:iCs/>
         </w:rPr>
-        <w:t>laca:</w:t>
-      </w:r>
-      <w:r>
+        <w:t xml:space="preserve">laca: </w:t>
+      </w:r>
+      <w:r>
+        <w:t>Tipo de placa a utilizar (Cyton, Ganglion o Synthetic)</w:t>
+      </w:r>
+    </w:p>
+    <w:p>
+      <w:pPr>
+        <w:pStyle w:val="ListParagraph"/>
+        <w:numPr>
+          <w:ilvl w:val="0"/>
+          <w:numId w:val="13"/>
+        </w:numPr>
+        <w:ind w:left="360"/>
         <w:rPr>
           <w:i/>
           <w:iCs/>
         </w:rPr>
-        <w:t xml:space="preserve"> </w:t>
-      </w:r>
-      <w:r>
-        <w:t>Tipo de placa a utilizar</w:t>
-      </w:r>
-      <w:r>
-        <w:t xml:space="preserve"> (</w:t>
-      </w:r>
-      <w:proofErr w:type="spellStart"/>
-      <w:r>
-        <w:t>Cyton</w:t>
-      </w:r>
-      <w:proofErr w:type="spellEnd"/>
-      <w:r>
-        <w:t xml:space="preserve">, </w:t>
-      </w:r>
-      <w:proofErr w:type="spellStart"/>
-      <w:r>
-        <w:t>Ganglion</w:t>
-      </w:r>
-      <w:proofErr w:type="spellEnd"/>
-      <w:r>
-        <w:t xml:space="preserve"> o </w:t>
-      </w:r>
-      <w:proofErr w:type="spellStart"/>
-      <w:r>
-        <w:t>Synthetic</w:t>
-      </w:r>
-      <w:proofErr w:type="spellEnd"/>
-      <w:r>
-        <w:t>)</w:t>
+      </w:pPr>
+      <w:r>
+        <w:rPr>
+          <w:i/>
+          <w:iCs/>
+        </w:rPr>
+        <w:t xml:space="preserve">puerto: </w:t>
+      </w:r>
+      <w:r>
+        <w:t xml:space="preserve">Los receptores de las placas OpenBCI reciben los datos por un puerto COM. El operador debe chequear que el valor asignado a </w:t>
+      </w:r>
+      <w:r>
+        <w:rPr>
+          <w:i/>
+          <w:iCs/>
+        </w:rPr>
+        <w:t>puerto</w:t>
+      </w:r>
+      <w:r>
+        <w:t xml:space="preserve"> sea el correcto.</w:t>
       </w:r>
     </w:p>
     <w:p>
@@ -3489,28 +3202,20 @@
           <w:i/>
           <w:iCs/>
         </w:rPr>
-        <w:t xml:space="preserve">puerto: </w:t>
-      </w:r>
-      <w:r>
-        <w:t xml:space="preserve">Los receptores de las placas </w:t>
-      </w:r>
-      <w:proofErr w:type="spellStart"/>
-      <w:r>
-        <w:t>OpenBCI</w:t>
-      </w:r>
-      <w:proofErr w:type="spellEnd"/>
-      <w:r>
-        <w:t xml:space="preserve"> reciben los datos por un puerto COM. El operador debe chequear que el valor asignado a </w:t>
+        <w:t xml:space="preserve">trials: </w:t>
+      </w:r>
+      <w:r>
+        <w:t xml:space="preserve">Cantidad de trials a llevar a cabo por cada </w:t>
       </w:r>
       <w:r>
         <w:rPr>
           <w:i/>
           <w:iCs/>
         </w:rPr>
-        <w:t>puerto</w:t>
-      </w:r>
-      <w:r>
-        <w:t xml:space="preserve"> sea el correcto.</w:t>
+        <w:t>run</w:t>
+      </w:r>
+      <w:r>
+        <w:t>.</w:t>
       </w:r>
     </w:p>
     <w:p>
@@ -3526,39 +3231,55 @@
           <w:iCs/>
         </w:rPr>
       </w:pPr>
-      <w:proofErr w:type="spellStart"/>
       <w:r>
         <w:rPr>
           <w:i/>
           <w:iCs/>
         </w:rPr>
-        <w:t>trials</w:t>
-      </w:r>
-      <w:proofErr w:type="spellEnd"/>
-      <w:r>
+        <w:t xml:space="preserve">trialDuration: </w:t>
+      </w:r>
+      <w:r>
+        <w:t xml:space="preserve">Duración [en segundos] de un trial. La duración del trial </w:t>
+      </w:r>
+      <w:r>
+        <w:rPr>
+          <w:b/>
+          <w:bCs/>
+        </w:rPr>
+        <w:t>no</w:t>
+      </w:r>
+      <w:r>
+        <w:t xml:space="preserve"> puede ser menor a la duración en el que el estímulo este encendido.</w:t>
+      </w:r>
+    </w:p>
+    <w:p>
+      <w:pPr>
+        <w:pStyle w:val="ListParagraph"/>
+        <w:numPr>
+          <w:ilvl w:val="0"/>
+          <w:numId w:val="13"/>
+        </w:numPr>
+        <w:ind w:left="360"/>
         <w:rPr>
           <w:i/>
           <w:iCs/>
         </w:rPr>
-        <w:t xml:space="preserve">: </w:t>
-      </w:r>
-      <w:r>
-        <w:t xml:space="preserve">Cantidad de </w:t>
-      </w:r>
-      <w:proofErr w:type="spellStart"/>
-      <w:r>
-        <w:t>trials</w:t>
-      </w:r>
-      <w:proofErr w:type="spellEnd"/>
-      <w:r>
-        <w:t xml:space="preserve"> a llevar a cabo por cada </w:t>
-      </w:r>
+      </w:pPr>
       <w:r>
         <w:rPr>
           <w:i/>
           <w:iCs/>
         </w:rPr>
-        <w:t>run</w:t>
+        <w:t xml:space="preserve">simuliDuration: </w:t>
+      </w:r>
+      <w:r>
+        <w:t xml:space="preserve">Duración [en segundos] en que el </w:t>
+      </w:r>
+      <w:r>
+        <w:t xml:space="preserve">que el estímulo está </w:t>
+      </w:r>
+      <w:r>
+        <w:t>encendido</w:t>
       </w:r>
       <w:r>
         <w:t>.</w:t>
@@ -3577,15 +3298,13 @@
           <w:iCs/>
         </w:rPr>
       </w:pPr>
-      <w:proofErr w:type="spellStart"/>
       <w:r>
         <w:rPr>
           <w:i/>
           <w:iCs/>
         </w:rPr>
-        <w:t>trialDuration</w:t>
-      </w:r>
-      <w:proofErr w:type="spellEnd"/>
+        <w:t>fm</w:t>
+      </w:r>
       <w:r>
         <w:rPr>
           <w:i/>
@@ -3594,17 +3313,7 @@
         <w:t xml:space="preserve">: </w:t>
       </w:r>
       <w:r>
-        <w:t xml:space="preserve">Duración [en segundos] de un trial. La duración del trial </w:t>
-      </w:r>
-      <w:r>
-        <w:rPr>
-          <w:b/>
-          <w:bCs/>
-        </w:rPr>
-        <w:t>no</w:t>
-      </w:r>
-      <w:r>
-        <w:t xml:space="preserve"> puede ser menor a la duración en el que el estímulo este encendido.</w:t>
+        <w:t>Frecuencia de muestreo del equipo de adquisición</w:t>
       </w:r>
     </w:p>
     <w:p>
@@ -3620,15 +3329,13 @@
           <w:iCs/>
         </w:rPr>
       </w:pPr>
-      <w:proofErr w:type="spellStart"/>
       <w:r>
         <w:rPr>
           <w:i/>
           <w:iCs/>
         </w:rPr>
-        <w:t>simuliDuration</w:t>
-      </w:r>
-      <w:proofErr w:type="spellEnd"/>
+        <w:t>channels</w:t>
+      </w:r>
       <w:r>
         <w:rPr>
           <w:i/>
@@ -3637,16 +3344,10 @@
         <w:t xml:space="preserve">: </w:t>
       </w:r>
       <w:r>
-        <w:t xml:space="preserve">Duración [en segundos] en que el </w:t>
-      </w:r>
-      <w:r>
-        <w:t xml:space="preserve">que el estímulo está </w:t>
-      </w:r>
-      <w:r>
-        <w:t>encendido</w:t>
-      </w:r>
-      <w:r>
-        <w:t>.</w:t>
+        <w:rPr>
+          <w:lang w:val="en-US"/>
+        </w:rPr>
+        <w:t>Cantidad de canales a registrar.</w:t>
       </w:r>
     </w:p>
     <w:p>
@@ -3662,15 +3363,13 @@
           <w:iCs/>
         </w:rPr>
       </w:pPr>
-      <w:proofErr w:type="spellStart"/>
       <w:r>
         <w:rPr>
           <w:i/>
           <w:iCs/>
         </w:rPr>
-        <w:t>fm</w:t>
-      </w:r>
-      <w:proofErr w:type="spellEnd"/>
+        <w:t>stimuli</w:t>
+      </w:r>
       <w:r>
         <w:rPr>
           <w:i/>
@@ -3679,7 +3378,7 @@
         <w:t xml:space="preserve">: </w:t>
       </w:r>
       <w:r>
-        <w:t>Frecuencia de muestreo del equipo de adquisición</w:t>
+        <w:t>Número de estímulos presentados durante la sesión de entrenamiento.</w:t>
       </w:r>
     </w:p>
     <w:p>
@@ -3695,15 +3394,13 @@
           <w:iCs/>
         </w:rPr>
       </w:pPr>
-      <w:proofErr w:type="spellStart"/>
       <w:r>
         <w:rPr>
           <w:i/>
           <w:iCs/>
         </w:rPr>
-        <w:t>channels</w:t>
-      </w:r>
-      <w:proofErr w:type="spellEnd"/>
+        <w:t>arduino</w:t>
+      </w:r>
       <w:r>
         <w:rPr>
           <w:i/>
@@ -3711,33 +3408,18 @@
         </w:rPr>
         <w:t xml:space="preserve">: </w:t>
       </w:r>
-      <w:proofErr w:type="spellStart"/>
-      <w:r>
-        <w:rPr>
-          <w:lang w:val="en-US"/>
-        </w:rPr>
-        <w:t>Cantidad</w:t>
-      </w:r>
-      <w:proofErr w:type="spellEnd"/>
-      <w:r>
-        <w:rPr>
-          <w:lang w:val="en-US"/>
-        </w:rPr>
-        <w:t xml:space="preserve"> de </w:t>
-      </w:r>
-      <w:proofErr w:type="spellStart"/>
-      <w:r>
-        <w:rPr>
-          <w:lang w:val="en-US"/>
-        </w:rPr>
-        <w:t>canales</w:t>
-      </w:r>
-      <w:proofErr w:type="spellEnd"/>
-      <w:r>
-        <w:rPr>
-          <w:lang w:val="en-US"/>
-        </w:rPr>
-        <w:t xml:space="preserve"> a registrar.</w:t>
+      <w:r>
+        <w:t>La instanciación del objeto Arduino recibe como uno de sus parámetros el puerto COM a donde está conectado el Arduino. El operador debe corroborar el puerto COM y asignárselo al parámetro de la clase</w:t>
+      </w:r>
+      <w:r>
+        <w:t xml:space="preserve"> </w:t>
+      </w:r>
+      <w:r>
+        <w:rPr>
+          <w:i/>
+          <w:iCs/>
+        </w:rPr>
+        <w:t>arduinoCommunication.</w:t>
       </w:r>
     </w:p>
     <w:p>
@@ -3753,15 +3435,13 @@
           <w:iCs/>
         </w:rPr>
       </w:pPr>
-      <w:proofErr w:type="spellStart"/>
       <w:r>
         <w:rPr>
           <w:i/>
           <w:iCs/>
         </w:rPr>
-        <w:t>stimuli</w:t>
-      </w:r>
-      <w:proofErr w:type="spellEnd"/>
+        <w:t>path</w:t>
+      </w:r>
       <w:r>
         <w:rPr>
           <w:i/>
@@ -3770,7 +3450,7 @@
         <w:t xml:space="preserve">: </w:t>
       </w:r>
       <w:r>
-        <w:t>Número de estímulos presentados durante la sesión de entrenamiento.</w:t>
+        <w:t>Directorio donde se guardarán los archivos generados por el módulo de entrenamiento.</w:t>
       </w:r>
     </w:p>
     <w:p>
@@ -3786,15 +3466,13 @@
           <w:iCs/>
         </w:rPr>
       </w:pPr>
-      <w:proofErr w:type="spellStart"/>
       <w:r>
         <w:rPr>
           <w:i/>
           <w:iCs/>
         </w:rPr>
-        <w:t>arduino</w:t>
-      </w:r>
-      <w:proofErr w:type="spellEnd"/>
+        <w:t>dictionary</w:t>
+      </w:r>
       <w:r>
         <w:rPr>
           <w:i/>
@@ -3803,479 +3481,203 @@
         <w:t xml:space="preserve">: </w:t>
       </w:r>
       <w:r>
-        <w:t>La instanciación del objeto Arduino recibe como uno de sus parámetros el puerto COM a donde está conectado el Arduino. El operador debe corroborar el puerto COM y asignárselo al parámetro de la clase</w:t>
-      </w:r>
-      <w:r>
-        <w:t xml:space="preserve"> </w:t>
-      </w:r>
-      <w:proofErr w:type="spellStart"/>
-      <w:r>
+        <w:t>Esta variable es del tipo diccionario de Python y contiene algunos argumentos que serán utilizados para generar un archivo ‘.mat’</w:t>
+      </w:r>
+      <w:r>
+        <w:t>. Estos argumentos son,</w:t>
+      </w:r>
+    </w:p>
+    <w:p>
+      <w:pPr>
+        <w:pStyle w:val="ListParagraph"/>
+        <w:numPr>
+          <w:ilvl w:val="1"/>
+          <w:numId w:val="16"/>
+        </w:numPr>
+        <w:ind w:left="720"/>
+      </w:pPr>
+      <w:r>
+        <w:t>- 'subject': Nombre o identificador del sujeto que estará por realizar la sesión de entrenamiento. Es un _string_.</w:t>
+      </w:r>
+      <w:r>
+        <w:t xml:space="preserve"> El </w:t>
+      </w:r>
+      <w:r>
+        <w:t>algoritmo utilizará éste argumento como nombre del archivo ‘.mat’.</w:t>
+      </w:r>
+      <w:r>
+        <w:t xml:space="preserve"> Se recomienda leer la sección “Instrucciones para almacenar y </w:t>
+      </w:r>
+      <w:r>
+        <w:t>documentar</w:t>
+      </w:r>
+      <w:r>
+        <w:t xml:space="preserve"> los datos adquiridos” para la asignación de un nombre adecuado.</w:t>
+      </w:r>
+    </w:p>
+    <w:p>
+      <w:pPr>
+        <w:pStyle w:val="ListParagraph"/>
+        <w:numPr>
+          <w:ilvl w:val="1"/>
+          <w:numId w:val="16"/>
+        </w:numPr>
+        <w:ind w:left="720"/>
+      </w:pPr>
+      <w:r>
+        <w:t>- 'date': Fecha que se realiza la sesión de entrenamiento. Es un _string_.</w:t>
+      </w:r>
+    </w:p>
+    <w:p>
+      <w:pPr>
+        <w:pStyle w:val="ListParagraph"/>
+        <w:numPr>
+          <w:ilvl w:val="1"/>
+          <w:numId w:val="16"/>
+        </w:numPr>
+        <w:ind w:left="720"/>
+      </w:pPr>
+      <w:r>
+        <w:t>- 'generalInformation': Información general que se crea pertinente almacenar. Es un _string_.</w:t>
+      </w:r>
+    </w:p>
+    <w:p>
+      <w:pPr>
+        <w:pStyle w:val="ListParagraph"/>
+        <w:numPr>
+          <w:ilvl w:val="1"/>
+          <w:numId w:val="16"/>
+        </w:numPr>
+        <w:ind w:left="720"/>
+      </w:pPr>
+      <w:r>
+        <w:t>- 'stimFrec': Frecuencia del estímulo usado durante la sesión de entrenamiento -en Hertz-. Es un _string_.</w:t>
+      </w:r>
+    </w:p>
+    <w:p>
+      <w:pPr>
+        <w:pStyle w:val="ListParagraph"/>
+        <w:numPr>
+          <w:ilvl w:val="1"/>
+          <w:numId w:val="16"/>
+        </w:numPr>
+        <w:ind w:left="720"/>
+      </w:pPr>
+      <w:r>
+        <w:t>- 'channels': Lista con los números de canales o con los nombres de canales utilizados durante la sesión de entrenamiento.</w:t>
+      </w:r>
+    </w:p>
+    <w:p>
+      <w:pPr>
+        <w:pStyle w:val="ListParagraph"/>
+        <w:numPr>
+          <w:ilvl w:val="1"/>
+          <w:numId w:val="16"/>
+        </w:numPr>
+        <w:ind w:left="720"/>
+      </w:pPr>
+      <w:r>
+        <w:t>- 'dataShape': Es una lista que contiene la forma en que se guardarán los datos de EEG registrados durante la sesión de entrenamiento, por defecto la forma es [stimuli, channels, samplePoints, trials]</w:t>
+      </w:r>
+    </w:p>
+    <w:p>
+      <w:pPr>
+        <w:pStyle w:val="ListParagraph"/>
+        <w:numPr>
+          <w:ilvl w:val="1"/>
+          <w:numId w:val="16"/>
+        </w:numPr>
+        <w:ind w:left="720"/>
+      </w:pPr>
+      <w:r>
+        <w:t>- 'eeg': Señal de EEG adquirida desde la OpenBCI durante la sesión de entrenamiento. Es importante tener en cuenta que los datos de 'eeg' deben almacenarse con la forma establecida en 'dataShape'.</w:t>
+      </w:r>
+    </w:p>
+    <w:p>
+      <w:pPr>
+        <w:pStyle w:val="Heading2"/>
+      </w:pPr>
+      <w:bookmarkStart w:id="10" w:name="_Toc81644689"/>
+      <w:r>
+        <w:lastRenderedPageBreak/>
+        <w:t xml:space="preserve">Instrucciones para almacenar y </w:t>
+      </w:r>
+      <w:r>
+        <w:t>documentar</w:t>
+      </w:r>
+      <w:r>
+        <w:t xml:space="preserve"> los datos adquiridos.</w:t>
+      </w:r>
+      <w:bookmarkEnd w:id="10"/>
+    </w:p>
+    <w:p>
+      <w:r>
+        <w:t>Los archivos generados por el módulo de entrenamiento deben llevar un nombre formado de la siguiente manera:</w:t>
+      </w:r>
+    </w:p>
+    <w:p>
+      <w:pPr>
+        <w:jc w:val="center"/>
         <w:rPr>
           <w:i/>
           <w:iCs/>
         </w:rPr>
-        <w:t>arduinoCommunication</w:t>
-      </w:r>
-      <w:proofErr w:type="spellEnd"/>
+      </w:pPr>
       <w:r>
         <w:rPr>
           <w:i/>
           <w:iCs/>
         </w:rPr>
-        <w:t>.</w:t>
-      </w:r>
-    </w:p>
-    <w:p>
-      <w:pPr>
-        <w:pStyle w:val="ListParagraph"/>
-        <w:numPr>
-          <w:ilvl w:val="0"/>
-          <w:numId w:val="13"/>
-        </w:numPr>
-        <w:ind w:left="360"/>
+        <w:t xml:space="preserve">‘S’ </w:t>
+      </w:r>
+      <w:r>
         <w:rPr>
           <w:i/>
           <w:iCs/>
         </w:rPr>
-      </w:pPr>
-      <w:proofErr w:type="spellStart"/>
+        <w:t xml:space="preserve">+ </w:t>
+      </w:r>
       <w:r>
         <w:rPr>
           <w:i/>
           <w:iCs/>
         </w:rPr>
-        <w:t>path</w:t>
-      </w:r>
-      <w:proofErr w:type="spellEnd"/>
+        <w:t xml:space="preserve">‘Número </w:t>
+      </w:r>
       <w:r>
         <w:rPr>
           <w:i/>
           <w:iCs/>
         </w:rPr>
-        <w:t xml:space="preserve">: </w:t>
-      </w:r>
-      <w:r>
-        <w:t>Directorio donde se guardarán los archivos generados por el módulo de entrenamiento.</w:t>
-      </w:r>
-    </w:p>
-    <w:p>
-      <w:pPr>
-        <w:pStyle w:val="ListParagraph"/>
-        <w:numPr>
-          <w:ilvl w:val="0"/>
-          <w:numId w:val="13"/>
-        </w:numPr>
-        <w:ind w:left="360"/>
+        <w:t xml:space="preserve">_ </w:t>
+      </w:r>
+      <w:r>
         <w:rPr>
           <w:i/>
           <w:iCs/>
         </w:rPr>
-      </w:pPr>
-      <w:proofErr w:type="spellStart"/>
+        <w:t>‘</w:t>
+      </w:r>
       <w:r>
         <w:rPr>
           <w:i/>
           <w:iCs/>
         </w:rPr>
-        <w:t>dictionary</w:t>
-      </w:r>
-      <w:proofErr w:type="spellEnd"/>
+        <w:t>R</w:t>
+      </w:r>
       <w:r>
         <w:rPr>
           <w:i/>
           <w:iCs/>
         </w:rPr>
-        <w:t xml:space="preserve">: </w:t>
-      </w:r>
-      <w:r>
-        <w:t xml:space="preserve">Esta variable es del tipo diccionario de Python y contiene algunos argumentos que serán utilizados para generar un archivo </w:t>
-      </w:r>
-      <w:proofErr w:type="gramStart"/>
-      <w:r>
-        <w:t>‘.</w:t>
-      </w:r>
-      <w:proofErr w:type="spellStart"/>
-      <w:r>
-        <w:t>mat</w:t>
-      </w:r>
-      <w:proofErr w:type="spellEnd"/>
-      <w:proofErr w:type="gramEnd"/>
-      <w:r>
-        <w:t>’</w:t>
-      </w:r>
-      <w:r>
-        <w:t>. Estos argumentos son,</w:t>
-      </w:r>
-    </w:p>
-    <w:p>
-      <w:pPr>
-        <w:pStyle w:val="ListParagraph"/>
-        <w:numPr>
-          <w:ilvl w:val="1"/>
-          <w:numId w:val="16"/>
-        </w:numPr>
-        <w:ind w:left="720"/>
-      </w:pPr>
-      <w:r>
-        <w:t>- '</w:t>
-      </w:r>
-      <w:proofErr w:type="spellStart"/>
-      <w:r>
-        <w:t>subject</w:t>
-      </w:r>
-      <w:proofErr w:type="spellEnd"/>
-      <w:r>
-        <w:t>': Nombre o identificador del sujeto que estará por realizar la sesión de entrenamiento. Es un _</w:t>
-      </w:r>
-      <w:proofErr w:type="spellStart"/>
-      <w:r>
-        <w:t>string</w:t>
-      </w:r>
-      <w:proofErr w:type="spellEnd"/>
-      <w:r>
-        <w:t>_.</w:t>
-      </w:r>
-      <w:r>
-        <w:t xml:space="preserve"> El </w:t>
-      </w:r>
-      <w:r>
-        <w:t xml:space="preserve">algoritmo utilizará éste argumento como nombre del archivo </w:t>
-      </w:r>
-      <w:proofErr w:type="gramStart"/>
-      <w:r>
-        <w:t>‘.</w:t>
-      </w:r>
-      <w:proofErr w:type="spellStart"/>
-      <w:r>
-        <w:t>mat</w:t>
-      </w:r>
-      <w:proofErr w:type="spellEnd"/>
-      <w:proofErr w:type="gramEnd"/>
-      <w:r>
-        <w:t>’.</w:t>
-      </w:r>
-      <w:r>
-        <w:t xml:space="preserve"> Se recomienda leer la sección “</w:t>
-      </w:r>
-      <w:r>
-        <w:t xml:space="preserve">Instrucciones para almacenar y </w:t>
-      </w:r>
-      <w:r>
-        <w:t>documentar</w:t>
-      </w:r>
-      <w:r>
-        <w:t xml:space="preserve"> los datos adquiridos</w:t>
-      </w:r>
-      <w:r>
-        <w:t>” para la asignación de un nombre adecuado.</w:t>
-      </w:r>
-    </w:p>
-    <w:p>
-      <w:pPr>
-        <w:pStyle w:val="ListParagraph"/>
-        <w:numPr>
-          <w:ilvl w:val="1"/>
-          <w:numId w:val="16"/>
-        </w:numPr>
-        <w:ind w:left="720"/>
-      </w:pPr>
-      <w:r>
-        <w:t>- 'date': Fecha que se realiza la sesión de entrenamiento. Es un _</w:t>
-      </w:r>
-      <w:proofErr w:type="spellStart"/>
-      <w:r>
-        <w:t>string</w:t>
-      </w:r>
-      <w:proofErr w:type="spellEnd"/>
-      <w:r>
-        <w:t>_.</w:t>
-      </w:r>
-    </w:p>
-    <w:p>
-      <w:pPr>
-        <w:pStyle w:val="ListParagraph"/>
-        <w:numPr>
-          <w:ilvl w:val="1"/>
-          <w:numId w:val="16"/>
-        </w:numPr>
-        <w:ind w:left="720"/>
-      </w:pPr>
-      <w:r>
-        <w:t>- '</w:t>
-      </w:r>
-      <w:proofErr w:type="spellStart"/>
-      <w:r>
-        <w:t>generalInformation</w:t>
-      </w:r>
-      <w:proofErr w:type="spellEnd"/>
-      <w:r>
-        <w:t>': Información general que se crea pertinente almacenar. Es un _</w:t>
-      </w:r>
-      <w:proofErr w:type="spellStart"/>
-      <w:r>
-        <w:t>string</w:t>
-      </w:r>
-      <w:proofErr w:type="spellEnd"/>
-      <w:r>
-        <w:t>_.</w:t>
-      </w:r>
-    </w:p>
-    <w:p>
-      <w:pPr>
-        <w:pStyle w:val="ListParagraph"/>
-        <w:numPr>
-          <w:ilvl w:val="1"/>
-          <w:numId w:val="16"/>
-        </w:numPr>
-        <w:ind w:left="720"/>
-      </w:pPr>
-      <w:r>
-        <w:t>- '</w:t>
-      </w:r>
-      <w:proofErr w:type="spellStart"/>
-      <w:r>
-        <w:t>stimFrec</w:t>
-      </w:r>
-      <w:proofErr w:type="spellEnd"/>
-      <w:r>
-        <w:t>': Frecuencia del estímulo usado durante la sesión de entrenamiento -en Hertz-. Es un _</w:t>
-      </w:r>
-      <w:proofErr w:type="spellStart"/>
-      <w:r>
-        <w:t>string</w:t>
-      </w:r>
-      <w:proofErr w:type="spellEnd"/>
-      <w:r>
-        <w:t>_.</w:t>
-      </w:r>
-    </w:p>
-    <w:p>
-      <w:pPr>
-        <w:pStyle w:val="ListParagraph"/>
-        <w:numPr>
-          <w:ilvl w:val="1"/>
-          <w:numId w:val="16"/>
-        </w:numPr>
-        <w:ind w:left="720"/>
-      </w:pPr>
-      <w:r>
-        <w:t>- '</w:t>
-      </w:r>
-      <w:proofErr w:type="spellStart"/>
-      <w:r>
-        <w:t>channels</w:t>
-      </w:r>
-      <w:proofErr w:type="spellEnd"/>
-      <w:r>
-        <w:t>': Lista con los números de canales o con los nombres de canales utilizados durante la sesión de entrenamiento.</w:t>
-      </w:r>
-    </w:p>
-    <w:p>
-      <w:pPr>
-        <w:pStyle w:val="ListParagraph"/>
-        <w:numPr>
-          <w:ilvl w:val="1"/>
-          <w:numId w:val="16"/>
-        </w:numPr>
-        <w:ind w:left="720"/>
-      </w:pPr>
-      <w:r>
-        <w:t>- '</w:t>
-      </w:r>
-      <w:proofErr w:type="spellStart"/>
-      <w:r>
-        <w:t>dataShape</w:t>
-      </w:r>
-      <w:proofErr w:type="spellEnd"/>
-      <w:r>
-        <w:t>': Es una lista que contiene la forma en que se guardarán los datos de EEG registrados durante la sesión de entrenamiento, por defecto la forma es [</w:t>
-      </w:r>
-      <w:proofErr w:type="spellStart"/>
-      <w:r>
-        <w:t>stimuli</w:t>
-      </w:r>
-      <w:proofErr w:type="spellEnd"/>
-      <w:r>
-        <w:t xml:space="preserve">, </w:t>
-      </w:r>
-      <w:proofErr w:type="spellStart"/>
-      <w:r>
-        <w:t>channels</w:t>
-      </w:r>
-      <w:proofErr w:type="spellEnd"/>
-      <w:r>
-        <w:t xml:space="preserve">, </w:t>
-      </w:r>
-      <w:proofErr w:type="spellStart"/>
-      <w:r>
-        <w:t>samplePoints</w:t>
-      </w:r>
-      <w:proofErr w:type="spellEnd"/>
-      <w:r>
-        <w:t xml:space="preserve">, </w:t>
-      </w:r>
-      <w:proofErr w:type="spellStart"/>
-      <w:r>
-        <w:t>trials</w:t>
-      </w:r>
-      <w:proofErr w:type="spellEnd"/>
-      <w:r>
-        <w:t>]</w:t>
-      </w:r>
-    </w:p>
-    <w:p>
-      <w:pPr>
-        <w:pStyle w:val="ListParagraph"/>
-        <w:numPr>
-          <w:ilvl w:val="1"/>
-          <w:numId w:val="16"/>
-        </w:numPr>
-        <w:ind w:left="720"/>
-      </w:pPr>
-      <w:r>
-        <w:t>- '</w:t>
-      </w:r>
-      <w:proofErr w:type="spellStart"/>
-      <w:r>
-        <w:t>eeg</w:t>
-      </w:r>
-      <w:proofErr w:type="spellEnd"/>
-      <w:r>
-        <w:t xml:space="preserve">': Señal de EEG adquirida desde la </w:t>
-      </w:r>
-      <w:proofErr w:type="spellStart"/>
-      <w:r>
-        <w:t>OpenBCI</w:t>
-      </w:r>
-      <w:proofErr w:type="spellEnd"/>
-      <w:r>
-        <w:t xml:space="preserve"> durante la sesión de entrenamiento. Es importante tener en cuenta que los datos de '</w:t>
-      </w:r>
-      <w:proofErr w:type="spellStart"/>
-      <w:r>
-        <w:t>eeg</w:t>
-      </w:r>
-      <w:proofErr w:type="spellEnd"/>
-      <w:r>
-        <w:t>' deben almacenarse con la forma establecida en '</w:t>
-      </w:r>
-      <w:proofErr w:type="spellStart"/>
-      <w:r>
-        <w:t>dataShape</w:t>
-      </w:r>
-      <w:proofErr w:type="spellEnd"/>
-      <w:r>
-        <w:t>'.</w:t>
-      </w:r>
-    </w:p>
-    <w:p>
-      <w:pPr>
-        <w:pStyle w:val="Heading2"/>
-      </w:pPr>
-      <w:bookmarkStart w:id="10" w:name="_Toc81644689"/>
-      <w:r>
-        <w:lastRenderedPageBreak/>
-        <w:t xml:space="preserve">Instrucciones para almacenar y </w:t>
-      </w:r>
-      <w:r>
-        <w:t>documentar</w:t>
-      </w:r>
-      <w:r>
-        <w:t xml:space="preserve"> los datos adquiridos.</w:t>
-      </w:r>
-      <w:bookmarkEnd w:id="10"/>
-    </w:p>
-    <w:p>
-      <w:r>
-        <w:t>Los archivos generados por el módulo de entrenamiento deben llevar un nombre formado de la siguiente manera:</w:t>
-      </w:r>
-    </w:p>
-    <w:p>
-      <w:pPr>
-        <w:jc w:val="center"/>
+        <w:t>’ + ‘Número de run’</w:t>
+      </w:r>
+      <w:r>
         <w:rPr>
           <w:i/>
           <w:iCs/>
         </w:rPr>
-      </w:pPr>
-      <w:r>
-        <w:rPr>
-          <w:i/>
-          <w:iCs/>
-        </w:rPr>
-        <w:t xml:space="preserve">‘S’ </w:t>
-      </w:r>
-      <w:r>
-        <w:rPr>
-          <w:i/>
-          <w:iCs/>
-        </w:rPr>
-        <w:t xml:space="preserve">+ </w:t>
-      </w:r>
-      <w:r>
-        <w:rPr>
-          <w:i/>
-          <w:iCs/>
-        </w:rPr>
-        <w:t xml:space="preserve">‘Número </w:t>
-      </w:r>
-      <w:r>
-        <w:rPr>
-          <w:i/>
-          <w:iCs/>
-        </w:rPr>
-        <w:t xml:space="preserve">_ </w:t>
-      </w:r>
-      <w:r>
-        <w:rPr>
-          <w:i/>
-          <w:iCs/>
-        </w:rPr>
-        <w:t>‘</w:t>
-      </w:r>
-      <w:r>
-        <w:rPr>
-          <w:i/>
-          <w:iCs/>
-        </w:rPr>
-        <w:t>R</w:t>
-      </w:r>
-      <w:r>
-        <w:rPr>
-          <w:i/>
-          <w:iCs/>
-        </w:rPr>
-        <w:t>’ + ‘Número de run’</w:t>
-      </w:r>
-      <w:r>
-        <w:rPr>
-          <w:i/>
-          <w:iCs/>
-        </w:rPr>
-        <w:t xml:space="preserve"> _ ‘S’ + ‘Número de Sesión </w:t>
-      </w:r>
-      <w:r>
-        <w:rPr>
-          <w:i/>
-          <w:iCs/>
-        </w:rPr>
-        <w:t>sujeto’ _ ‘E’ + ‘</w:t>
-      </w:r>
-      <w:proofErr w:type="spellStart"/>
-      <w:r>
-        <w:rPr>
-          <w:i/>
-          <w:iCs/>
-        </w:rPr>
-        <w:t>Frec</w:t>
-      </w:r>
-      <w:proofErr w:type="spellEnd"/>
-      <w:r>
-        <w:rPr>
-          <w:i/>
-          <w:iCs/>
-        </w:rPr>
-        <w:t>. Estímulo’</w:t>
+        <w:t xml:space="preserve"> _ ‘S’ + ‘Número de Sesión sujeto’ _ ‘E’ + ‘Frec. Estímulo’</w:t>
       </w:r>
     </w:p>
     <w:p>
@@ -4326,23 +3728,7 @@
     </w:p>
     <w:p>
       <w:r>
-        <w:t xml:space="preserve">[1] – Sitio para compra de </w:t>
-      </w:r>
-      <w:proofErr w:type="spellStart"/>
-      <w:r>
-        <w:t>Cyton</w:t>
-      </w:r>
-      <w:proofErr w:type="spellEnd"/>
-      <w:r>
-        <w:t xml:space="preserve"> </w:t>
-      </w:r>
-      <w:proofErr w:type="spellStart"/>
-      <w:r>
-        <w:t>Board</w:t>
-      </w:r>
-      <w:proofErr w:type="spellEnd"/>
-      <w:r>
-        <w:t xml:space="preserve">: </w:t>
+        <w:t xml:space="preserve">[1] – Sitio para compra de Cyton Board: </w:t>
       </w:r>
       <w:hyperlink r:id="rId17" w:history="1">
         <w:r>
@@ -4355,23 +3741,7 @@
     </w:p>
     <w:p>
       <w:r>
-        <w:t xml:space="preserve">[2] – Especificaciones de </w:t>
-      </w:r>
-      <w:proofErr w:type="spellStart"/>
-      <w:r>
-        <w:t>Cyton</w:t>
-      </w:r>
-      <w:proofErr w:type="spellEnd"/>
-      <w:r>
-        <w:t xml:space="preserve"> </w:t>
-      </w:r>
-      <w:proofErr w:type="spellStart"/>
-      <w:r>
-        <w:t>Board</w:t>
-      </w:r>
-      <w:proofErr w:type="spellEnd"/>
-      <w:r>
-        <w:t xml:space="preserve">: </w:t>
+        <w:t xml:space="preserve">[2] – Especificaciones de Cyton Board: </w:t>
       </w:r>
       <w:r>
         <w:t>https://docs.openbci.com/Cyton/CytonSpecs/</w:t>
@@ -4379,23 +3749,7 @@
     </w:p>
     <w:p>
       <w:r>
-        <w:t xml:space="preserve">[3] – Guía de uso de </w:t>
-      </w:r>
-      <w:proofErr w:type="spellStart"/>
-      <w:r>
-        <w:t>Cyton</w:t>
-      </w:r>
-      <w:proofErr w:type="spellEnd"/>
-      <w:r>
-        <w:t xml:space="preserve"> </w:t>
-      </w:r>
-      <w:proofErr w:type="spellStart"/>
-      <w:r>
-        <w:t>Board</w:t>
-      </w:r>
-      <w:proofErr w:type="spellEnd"/>
-      <w:r>
-        <w:t xml:space="preserve">: </w:t>
+        <w:t xml:space="preserve">[3] – Guía de uso de Cyton Board: </w:t>
       </w:r>
       <w:hyperlink r:id="rId18" w:history="1">
         <w:r>
@@ -4408,23 +3762,7 @@
     </w:p>
     <w:p>
       <w:r>
-        <w:t xml:space="preserve">[4] – Sitio de compra de </w:t>
-      </w:r>
-      <w:proofErr w:type="spellStart"/>
-      <w:r>
-        <w:t>Ganglion</w:t>
-      </w:r>
-      <w:proofErr w:type="spellEnd"/>
-      <w:r>
-        <w:t xml:space="preserve"> </w:t>
-      </w:r>
-      <w:proofErr w:type="spellStart"/>
-      <w:r>
-        <w:t>Board</w:t>
-      </w:r>
-      <w:proofErr w:type="spellEnd"/>
-      <w:r>
-        <w:t xml:space="preserve">: </w:t>
+        <w:t xml:space="preserve">[4] – Sitio de compra de Ganglion Board: </w:t>
       </w:r>
       <w:hyperlink r:id="rId19" w:history="1">
         <w:r>
@@ -4437,23 +3775,7 @@
     </w:p>
     <w:p>
       <w:r>
-        <w:t xml:space="preserve">[5] – Especificaciones de la </w:t>
-      </w:r>
-      <w:proofErr w:type="spellStart"/>
-      <w:r>
-        <w:t>Cyton</w:t>
-      </w:r>
-      <w:proofErr w:type="spellEnd"/>
-      <w:r>
-        <w:t xml:space="preserve"> </w:t>
-      </w:r>
-      <w:proofErr w:type="spellStart"/>
-      <w:r>
-        <w:t>Board</w:t>
-      </w:r>
-      <w:proofErr w:type="spellEnd"/>
-      <w:r>
-        <w:t xml:space="preserve">: </w:t>
+        <w:t xml:space="preserve">[5] – Especificaciones de la Cyton Board: </w:t>
       </w:r>
       <w:hyperlink r:id="rId20" w:history="1">
         <w:r>
@@ -4466,23 +3788,7 @@
     </w:p>
     <w:p>
       <w:r>
-        <w:t xml:space="preserve">[6] – Guía de uso de </w:t>
-      </w:r>
-      <w:proofErr w:type="spellStart"/>
-      <w:r>
-        <w:t>Ganglion</w:t>
-      </w:r>
-      <w:proofErr w:type="spellEnd"/>
-      <w:r>
-        <w:t xml:space="preserve"> </w:t>
-      </w:r>
-      <w:proofErr w:type="spellStart"/>
-      <w:r>
-        <w:t>Board</w:t>
-      </w:r>
-      <w:proofErr w:type="spellEnd"/>
-      <w:r>
-        <w:t xml:space="preserve">: </w:t>
+        <w:t xml:space="preserve">[6] – Guía de uso de Ganglion Board: </w:t>
       </w:r>
       <w:hyperlink r:id="rId21" w:history="1">
         <w:r>
@@ -4495,15 +3801,7 @@
     </w:p>
     <w:p>
       <w:r>
-        <w:t xml:space="preserve">[7] – Sitio de descarga </w:t>
-      </w:r>
-      <w:proofErr w:type="spellStart"/>
-      <w:r>
-        <w:t>OpenBCI</w:t>
-      </w:r>
-      <w:proofErr w:type="spellEnd"/>
-      <w:r>
-        <w:t xml:space="preserve"> GUI: </w:t>
+        <w:t xml:space="preserve">[7] – Sitio de descarga OpenBCI GUI: </w:t>
       </w:r>
       <w:r>
         <w:t>https://openbci.com/downloads</w:t>

</xml_diff>

<commit_message>
Se sube protocolo de adquisición actualizado
</commit_message>
<xml_diff>
--- a/_documentación/Protocolo Adquisición/Protocolo de Adquisición.docx
+++ b/_documentación/Protocolo Adquisición/Protocolo de Adquisición.docx
@@ -1,6 +1,6 @@
 
 <file path=word/document.xml><?xml version="1.0" encoding="utf-8"?>
-<w:document xmlns:wpc="http://schemas.microsoft.com/office/word/2010/wordprocessingCanvas" xmlns:cx="http://schemas.microsoft.com/office/drawing/2014/chartex" xmlns:cx1="http://schemas.microsoft.com/office/drawing/2015/9/8/chartex" xmlns:cx2="http://schemas.microsoft.com/office/drawing/2015/10/21/chartex" xmlns:cx3="http://schemas.microsoft.com/office/drawing/2016/5/9/chartex" xmlns:cx4="http://schemas.microsoft.com/office/drawing/2016/5/10/chartex" xmlns:cx5="http://schemas.microsoft.com/office/drawing/2016/5/11/chartex" xmlns:cx6="http://schemas.microsoft.com/office/drawing/2016/5/12/chartex" xmlns:cx7="http://schemas.microsoft.com/office/drawing/2016/5/13/chartex" xmlns:cx8="http://schemas.microsoft.com/office/drawing/2016/5/14/chartex" xmlns:mc="http://schemas.openxmlformats.org/markup-compatibility/2006" xmlns:aink="http://schemas.microsoft.com/office/drawing/2016/ink" xmlns:am3d="http://schemas.microsoft.com/office/drawing/2017/model3d" xmlns:o="urn:schemas-microsoft-com:office:office" xmlns:r="http://schemas.openxmlformats.org/officeDocument/2006/relationships" xmlns:m="http://schemas.openxmlformats.org/officeDocument/2006/math" xmlns:v="urn:schemas-microsoft-com:vml" xmlns:wp14="http://schemas.microsoft.com/office/word/2010/wordprocessingDrawing" xmlns:wp="http://schemas.openxmlformats.org/drawingml/2006/wordprocessingDrawing" xmlns:w10="urn:schemas-microsoft-com:office:word" xmlns:w="http://schemas.openxmlformats.org/wordprocessingml/2006/main" xmlns:w14="http://schemas.microsoft.com/office/word/2010/wordml" xmlns:w15="http://schemas.microsoft.com/office/word/2012/wordml" xmlns:w16cex="http://schemas.microsoft.com/office/word/2018/wordml/cex" xmlns:w16cid="http://schemas.microsoft.com/office/word/2016/wordml/cid" xmlns:w16="http://schemas.microsoft.com/office/word/2018/wordml" xmlns:w16sdtdh="http://schemas.microsoft.com/office/word/2020/wordml/sdtdatahash" xmlns:w16se="http://schemas.microsoft.com/office/word/2015/wordml/symex" xmlns:wpg="http://schemas.microsoft.com/office/word/2010/wordprocessingGroup" xmlns:wpi="http://schemas.microsoft.com/office/word/2010/wordprocessingInk" xmlns:wne="http://schemas.microsoft.com/office/word/2006/wordml" xmlns:wps="http://schemas.microsoft.com/office/word/2010/wordprocessingShape" mc:Ignorable="w14 w15 w16se w16cid w16 w16cex w16sdtdh wp14">
+<w:document xmlns:wpc="http://schemas.microsoft.com/office/word/2010/wordprocessingCanvas" xmlns:cx="http://schemas.microsoft.com/office/drawing/2014/chartex" xmlns:cx1="http://schemas.microsoft.com/office/drawing/2015/9/8/chartex" xmlns:mc="http://schemas.openxmlformats.org/markup-compatibility/2006" xmlns:o="urn:schemas-microsoft-com:office:office" xmlns:r="http://schemas.openxmlformats.org/officeDocument/2006/relationships" xmlns:m="http://schemas.openxmlformats.org/officeDocument/2006/math" xmlns:v="urn:schemas-microsoft-com:vml" xmlns:wp14="http://schemas.microsoft.com/office/word/2010/wordprocessingDrawing" xmlns:wp="http://schemas.openxmlformats.org/drawingml/2006/wordprocessingDrawing" xmlns:w10="urn:schemas-microsoft-com:office:word" xmlns:w="http://schemas.openxmlformats.org/wordprocessingml/2006/main" xmlns:w14="http://schemas.microsoft.com/office/word/2010/wordml" xmlns:w15="http://schemas.microsoft.com/office/word/2012/wordml" xmlns:w16se="http://schemas.microsoft.com/office/word/2015/wordml/symex" xmlns:wpg="http://schemas.microsoft.com/office/word/2010/wordprocessingGroup" xmlns:wpi="http://schemas.microsoft.com/office/word/2010/wordprocessingInk" xmlns:wne="http://schemas.microsoft.com/office/word/2006/wordml" xmlns:wps="http://schemas.microsoft.com/office/word/2010/wordprocessingShape" mc:Ignorable="w14 w15 w16se wp14">
   <w:body>
     <w:p>
       <w:pPr>
@@ -48,7 +48,7 @@
             <w:r>
               <w:rPr>
                 <w:noProof/>
-                <w:lang w:eastAsia="es-MX"/>
+                <w:lang w:val="en-US"/>
               </w:rPr>
               <w:drawing>
                 <wp:inline distT="0" distB="0" distL="0" distR="0" wp14:anchorId="2EE08671" wp14:editId="6363EA2A">
@@ -116,6 +116,7 @@
             <w:r>
               <w:rPr>
                 <w:noProof/>
+                <w:lang w:val="en-US"/>
               </w:rPr>
               <w:drawing>
                 <wp:inline distT="0" distB="0" distL="0" distR="0" wp14:anchorId="1360ADB0" wp14:editId="4323FB13">
@@ -236,13 +237,41 @@
           <w:szCs w:val="28"/>
         </w:rPr>
       </w:pPr>
+      <w:proofErr w:type="spellStart"/>
       <w:r>
         <w:rPr>
           <w:rFonts w:cstheme="minorHAnsi"/>
           <w:sz w:val="28"/>
           <w:szCs w:val="28"/>
         </w:rPr>
-        <w:t>MSc. Bioing. BALDEZZARI Lucas</w:t>
+        <w:t>MSc</w:t>
+      </w:r>
+      <w:proofErr w:type="spellEnd"/>
+      <w:r>
+        <w:rPr>
+          <w:rFonts w:cstheme="minorHAnsi"/>
+          <w:sz w:val="28"/>
+          <w:szCs w:val="28"/>
+        </w:rPr>
+        <w:t xml:space="preserve">. </w:t>
+      </w:r>
+      <w:proofErr w:type="spellStart"/>
+      <w:r>
+        <w:rPr>
+          <w:rFonts w:cstheme="minorHAnsi"/>
+          <w:sz w:val="28"/>
+          <w:szCs w:val="28"/>
+        </w:rPr>
+        <w:t>Bioing</w:t>
+      </w:r>
+      <w:proofErr w:type="spellEnd"/>
+      <w:r>
+        <w:rPr>
+          <w:rFonts w:cstheme="minorHAnsi"/>
+          <w:sz w:val="28"/>
+          <w:szCs w:val="28"/>
+        </w:rPr>
+        <w:t>. BALDEZZARI Lucas</w:t>
       </w:r>
     </w:p>
     <w:p>
@@ -1580,6 +1609,7 @@
       <w:r>
         <w:t xml:space="preserve"> el caso de los Potenciales Evocados Visuales de Estado Estacionario (</w:t>
       </w:r>
+      <w:proofErr w:type="spellStart"/>
       <w:r>
         <w:rPr>
           <w:i/>
@@ -1587,16 +1617,67 @@
         </w:rPr>
         <w:t>SSVEPs</w:t>
       </w:r>
+      <w:proofErr w:type="spellEnd"/>
       <w:r>
         <w:t xml:space="preserve"> del inglés </w:t>
       </w:r>
+      <w:proofErr w:type="spellStart"/>
       <w:r>
         <w:rPr>
           <w:i/>
           <w:iCs/>
         </w:rPr>
-        <w:t>Steady State Visual Evoked Potentials</w:t>
-      </w:r>
+        <w:t>Steady</w:t>
+      </w:r>
+      <w:proofErr w:type="spellEnd"/>
+      <w:r>
+        <w:rPr>
+          <w:i/>
+          <w:iCs/>
+        </w:rPr>
+        <w:t xml:space="preserve"> </w:t>
+      </w:r>
+      <w:proofErr w:type="spellStart"/>
+      <w:r>
+        <w:rPr>
+          <w:i/>
+          <w:iCs/>
+        </w:rPr>
+        <w:t>State</w:t>
+      </w:r>
+      <w:proofErr w:type="spellEnd"/>
+      <w:r>
+        <w:rPr>
+          <w:i/>
+          <w:iCs/>
+        </w:rPr>
+        <w:t xml:space="preserve"> Visual </w:t>
+      </w:r>
+      <w:proofErr w:type="spellStart"/>
+      <w:r>
+        <w:rPr>
+          <w:i/>
+          <w:iCs/>
+        </w:rPr>
+        <w:t>Evoked</w:t>
+      </w:r>
+      <w:proofErr w:type="spellEnd"/>
+      <w:r>
+        <w:rPr>
+          <w:i/>
+          <w:iCs/>
+        </w:rPr>
+        <w:t xml:space="preserve"> </w:t>
+      </w:r>
+      <w:proofErr w:type="spellStart"/>
+      <w:r>
+        <w:rPr>
+          <w:i/>
+          <w:iCs/>
+        </w:rPr>
+        <w:t>Potentials</w:t>
+      </w:r>
+      <w:proofErr w:type="spellEnd"/>
       <w:r>
         <w:t>)</w:t>
       </w:r>
@@ -1613,8 +1694,13 @@
         <w:t xml:space="preserve">que el sujeto debe observar para </w:t>
       </w:r>
       <w:r>
-        <w:t>así evocar SSVEPs</w:t>
-      </w:r>
+        <w:t xml:space="preserve">así evocar </w:t>
+      </w:r>
+      <w:proofErr w:type="spellStart"/>
+      <w:r>
+        <w:t>SSVEPs</w:t>
+      </w:r>
+      <w:proofErr w:type="spellEnd"/>
       <w:r>
         <w:t>.</w:t>
       </w:r>
@@ -1676,13 +1762,47 @@
       <w:pPr>
         <w:pStyle w:val="Heading3"/>
       </w:pPr>
-      <w:r>
-        <w:t>Cyton Board</w:t>
-      </w:r>
-    </w:p>
-    <w:p>
-      <w:r>
-        <w:t xml:space="preserve">La placa Cyton Board de OpenBCI </w:t>
+      <w:proofErr w:type="spellStart"/>
+      <w:r>
+        <w:t>Cyton</w:t>
+      </w:r>
+      <w:proofErr w:type="spellEnd"/>
+      <w:r>
+        <w:t xml:space="preserve"> </w:t>
+      </w:r>
+      <w:proofErr w:type="spellStart"/>
+      <w:r>
+        <w:t>Board</w:t>
+      </w:r>
+      <w:proofErr w:type="spellEnd"/>
+    </w:p>
+    <w:p>
+      <w:r>
+        <w:t xml:space="preserve">La placa </w:t>
+      </w:r>
+      <w:proofErr w:type="spellStart"/>
+      <w:r>
+        <w:t>Cyton</w:t>
+      </w:r>
+      <w:proofErr w:type="spellEnd"/>
+      <w:r>
+        <w:t xml:space="preserve"> </w:t>
+      </w:r>
+      <w:proofErr w:type="spellStart"/>
+      <w:r>
+        <w:t>Board</w:t>
+      </w:r>
+      <w:proofErr w:type="spellEnd"/>
+      <w:r>
+        <w:t xml:space="preserve"> de </w:t>
+      </w:r>
+      <w:proofErr w:type="spellStart"/>
+      <w:r>
+        <w:t>OpenBCI</w:t>
+      </w:r>
+      <w:proofErr w:type="spellEnd"/>
+      <w:r>
+        <w:t xml:space="preserve"> </w:t>
       </w:r>
       <w:hyperlink r:id="rId10" w:history="1">
         <w:r>
@@ -1812,7 +1932,23 @@
         <w:ind w:left="360"/>
       </w:pPr>
       <w:r>
-        <w:t>Microcontrolador PIC32MX250F128B con bootloader precargado usando el chipKIT UDB32-MX2-DIP.</w:t>
+        <w:t xml:space="preserve">Microcontrolador PIC32MX250F128B con </w:t>
+      </w:r>
+      <w:proofErr w:type="spellStart"/>
+      <w:r>
+        <w:t>bootloader</w:t>
+      </w:r>
+      <w:proofErr w:type="spellEnd"/>
+      <w:r>
+        <w:t xml:space="preserve"> precargado usando el </w:t>
+      </w:r>
+      <w:proofErr w:type="spellStart"/>
+      <w:r>
+        <w:t>chipKIT</w:t>
+      </w:r>
+      <w:proofErr w:type="spellEnd"/>
+      <w:r>
+        <w:t xml:space="preserve"> UDB32-MX2-DIP.</w:t>
       </w:r>
     </w:p>
     <w:p>
@@ -1894,8 +2030,29 @@
       </w:r>
     </w:p>
     <w:p>
-      <w:r>
-        <w:t xml:space="preserve">OpenBCI ofrece una guía de uso de la Cyton Board en </w:t>
+      <w:proofErr w:type="spellStart"/>
+      <w:r>
+        <w:t>OpenBCI</w:t>
+      </w:r>
+      <w:proofErr w:type="spellEnd"/>
+      <w:r>
+        <w:t xml:space="preserve"> ofrece una guía de uso de la </w:t>
+      </w:r>
+      <w:proofErr w:type="spellStart"/>
+      <w:r>
+        <w:t>Cyton</w:t>
+      </w:r>
+      <w:proofErr w:type="spellEnd"/>
+      <w:r>
+        <w:t xml:space="preserve"> </w:t>
+      </w:r>
+      <w:proofErr w:type="spellStart"/>
+      <w:r>
+        <w:t>Board</w:t>
+      </w:r>
+      <w:proofErr w:type="spellEnd"/>
+      <w:r>
+        <w:t xml:space="preserve"> en </w:t>
       </w:r>
       <w:hyperlink r:id="rId12" w:history="1">
         <w:r>
@@ -1936,8 +2093,13 @@
         <w:pStyle w:val="Heading3"/>
       </w:pPr>
       <w:r>
-        <w:t>Ganglion Board</w:t>
-      </w:r>
+        <w:t xml:space="preserve">Ganglion </w:t>
+      </w:r>
+      <w:proofErr w:type="spellStart"/>
+      <w:r>
+        <w:t>Board</w:t>
+      </w:r>
+      <w:proofErr w:type="spellEnd"/>
     </w:p>
     <w:p>
       <w:r>
@@ -1952,7 +2114,39 @@
         </w:r>
       </w:hyperlink>
       <w:r>
-        <w:t xml:space="preserve"> es un dispositivo que permite la adquisición de señales de EEG barato y de calidad, es compatible con software de código abierto y gratuito de OpenBCI. Posee 4 entradas diferenciales de alta impedancia, ground, una fuente de voltaje positiva (Vdd) y otra negativa (Vss). Las entradas diferenciales pueden ser utilizadas individualmente para el registro de EMG o ECG o bien conectarlas a una referencia para el registro de EEG.</w:t>
+        <w:t xml:space="preserve"> es un dispositivo que permite la adquisición de señales de EEG barato y de calidad, es compatible con software de código abierto y gratuito de </w:t>
+      </w:r>
+      <w:proofErr w:type="spellStart"/>
+      <w:r>
+        <w:t>OpenBCI</w:t>
+      </w:r>
+      <w:proofErr w:type="spellEnd"/>
+      <w:r>
+        <w:t xml:space="preserve">. Posee 4 entradas diferenciales de alta impedancia, </w:t>
+      </w:r>
+      <w:proofErr w:type="spellStart"/>
+      <w:r>
+        <w:t>ground</w:t>
+      </w:r>
+      <w:proofErr w:type="spellEnd"/>
+      <w:r>
+        <w:t>, una fuente de voltaje positiva (</w:t>
+      </w:r>
+      <w:proofErr w:type="spellStart"/>
+      <w:r>
+        <w:t>Vdd</w:t>
+      </w:r>
+      <w:proofErr w:type="spellEnd"/>
+      <w:r>
+        <w:t>) y otra negativa (</w:t>
+      </w:r>
+      <w:proofErr w:type="spellStart"/>
+      <w:r>
+        <w:t>Vss</w:t>
+      </w:r>
+      <w:proofErr w:type="spellEnd"/>
+      <w:r>
+        <w:t>). Las entradas diferenciales pueden ser utilizadas individualmente para el registro de EMG o ECG o bien conectarlas a una referencia para el registro de EEG.</w:t>
       </w:r>
     </w:p>
     <w:p>
@@ -2087,8 +2281,13 @@
       <w:r>
         <w:t xml:space="preserve">RF </w:t>
       </w:r>
-      <w:r>
-        <w:t>Simblee BLE (compatible con Arduino)</w:t>
+      <w:proofErr w:type="spellStart"/>
+      <w:r>
+        <w:t>Simblee</w:t>
+      </w:r>
+      <w:proofErr w:type="spellEnd"/>
+      <w:r>
+        <w:t xml:space="preserve"> BLE (compatible con Arduino)</w:t>
       </w:r>
     </w:p>
     <w:p>
@@ -2189,8 +2388,13 @@
         </w:numPr>
         <w:ind w:left="360"/>
       </w:pPr>
-      <w:r>
-        <w:t>Switches manuales</w:t>
+      <w:proofErr w:type="spellStart"/>
+      <w:r>
+        <w:t>Switches</w:t>
+      </w:r>
+      <w:proofErr w:type="spellEnd"/>
+      <w:r>
+        <w:t xml:space="preserve"> manuales</w:t>
       </w:r>
       <w:r>
         <w:t xml:space="preserve"> para conectar / desconectar las entradas al pin REF</w:t>
@@ -2200,8 +2404,21 @@
       </w:r>
     </w:p>
     <w:p>
-      <w:r>
-        <w:t xml:space="preserve">OpenBCI ofrece una guía de uso de la Ganglion Board en </w:t>
+      <w:proofErr w:type="spellStart"/>
+      <w:r>
+        <w:t>OpenBCI</w:t>
+      </w:r>
+      <w:proofErr w:type="spellEnd"/>
+      <w:r>
+        <w:t xml:space="preserve"> ofrece una guía de uso de la Ganglion </w:t>
+      </w:r>
+      <w:proofErr w:type="spellStart"/>
+      <w:r>
+        <w:t>Board</w:t>
+      </w:r>
+      <w:proofErr w:type="spellEnd"/>
+      <w:r>
+        <w:t xml:space="preserve"> en </w:t>
       </w:r>
       <w:hyperlink r:id="rId15" w:history="1">
         <w:r>
@@ -2244,18 +2461,51 @@
       <w:pPr>
         <w:pStyle w:val="Heading3"/>
       </w:pPr>
-      <w:r>
-        <w:t>OpenBCI GUI</w:t>
-      </w:r>
-    </w:p>
-    <w:p>
-      <w:r>
-        <w:t>OpenBCI ofrece un entorno para corroborar la correcta comunicación entre las placas y una PC, como así también observar las señales de EEG en tiempo real, aplicación de filtros, obtener el espectro de frecuencias, monitorear la impedancia de cada canal, entre otros.</w:t>
-      </w:r>
-    </w:p>
-    <w:p>
-      <w:r>
-        <w:t xml:space="preserve">Este entorno será utilizado en las sesiones de adquisición y registro por lo tanto debe descargarse desde la página oficial de OpenBCI </w:t>
+      <w:proofErr w:type="spellStart"/>
+      <w:r>
+        <w:t>OpenBCI</w:t>
+      </w:r>
+      <w:proofErr w:type="spellEnd"/>
+      <w:r>
+        <w:t xml:space="preserve"> GUI</w:t>
+      </w:r>
+    </w:p>
+    <w:p>
+      <w:proofErr w:type="spellStart"/>
+      <w:r>
+        <w:t>OpenBCI</w:t>
+      </w:r>
+      <w:proofErr w:type="spellEnd"/>
+      <w:r>
+        <w:t xml:space="preserve"> ofrece un entorno para corroborar la correcta comunicación entre las placas y una PC, como así también observar las señales de EEG en tiempo real, aplicación de filtros, obtener el espectro de frecuencias, </w:t>
+      </w:r>
+      <w:r>
+        <w:rPr>
+          <w:highlight w:val="yellow"/>
+        </w:rPr>
+        <w:t>monitorear la impedancia de cada canal</w:t>
+      </w:r>
+      <w:r>
+        <w:t>, entre otros.</w:t>
+      </w:r>
+    </w:p>
+    <w:p>
+      <w:r>
+        <w:t xml:space="preserve">Este entorno será utilizado </w:t>
+      </w:r>
+      <w:r>
+        <w:t>antes de</w:t>
+      </w:r>
+      <w:r>
+        <w:t xml:space="preserve"> las sesiones de adquisición y registro por lo tanto debe descargarse desde la página oficial de </w:t>
+      </w:r>
+      <w:proofErr w:type="spellStart"/>
+      <w:r>
+        <w:t>OpenBCI</w:t>
+      </w:r>
+      <w:proofErr w:type="spellEnd"/>
+      <w:r>
+        <w:t xml:space="preserve"> </w:t>
       </w:r>
       <w:hyperlink r:id="rId16" w:history="1">
         <w:r>
@@ -2300,7 +2550,19 @@
         <w:ind w:left="360"/>
       </w:pPr>
       <w:r>
-        <w:t>Instrucciones para la toma de datos del voluntario y otros datos relevantes para la sesión de entrenamiento.</w:t>
+        <w:t>Instruc</w:t>
+      </w:r>
+      <w:r>
+        <w:t>ciones para la toma de datos referentes al</w:t>
+      </w:r>
+      <w:r>
+        <w:t xml:space="preserve"> voluntario y datos relevantes </w:t>
+      </w:r>
+      <w:r>
+        <w:t xml:space="preserve">referentes a </w:t>
+      </w:r>
+      <w:r>
+        <w:t>la sesión de entrenamiento.</w:t>
       </w:r>
     </w:p>
     <w:p>
@@ -2316,7 +2578,15 @@
         <w:t xml:space="preserve">Instrucciones para la </w:t>
       </w:r>
       <w:r>
-        <w:t xml:space="preserve">preparación del setup de experimentación, preparación del voluntario, </w:t>
+        <w:t xml:space="preserve">preparación del </w:t>
+      </w:r>
+      <w:proofErr w:type="spellStart"/>
+      <w:r>
+        <w:t>setup</w:t>
+      </w:r>
+      <w:proofErr w:type="spellEnd"/>
+      <w:r>
+        <w:t xml:space="preserve"> de experimentación, preparación del voluntario, </w:t>
       </w:r>
       <w:r>
         <w:t>colocación de electrodos</w:t>
@@ -2353,9 +2623,12 @@
       </w:pPr>
       <w:bookmarkStart w:id="7" w:name="_Toc81644686"/>
       <w:r>
-        <w:t>Etapa 1: Instrucciones para la toma de datos del voluntario y otros datos relevantes para la sesión de entrenamiento</w:t>
+        <w:t xml:space="preserve">Etapa 1: </w:t>
       </w:r>
       <w:bookmarkEnd w:id="7"/>
+      <w:r>
+        <w:t>Instrucciones para la toma de datos referentes al voluntario y datos relevantes referentes a la sesión de entrenamiento</w:t>
+      </w:r>
     </w:p>
     <w:p>
       <w:r>
@@ -2438,12 +2711,14 @@
           <w:b/>
           <w:bCs/>
           <w:color w:val="C00000"/>
+          <w:highlight w:val="yellow"/>
         </w:rPr>
         <w:t>En caso afirmativo, el voluntario</w:t>
       </w:r>
       <w:r>
         <w:rPr>
           <w:color w:val="C00000"/>
+          <w:highlight w:val="yellow"/>
         </w:rPr>
         <w:t xml:space="preserve"> </w:t>
       </w:r>
@@ -2452,6 +2727,7 @@
           <w:b/>
           <w:bCs/>
           <w:color w:val="C00000"/>
+          <w:highlight w:val="yellow"/>
         </w:rPr>
         <w:t>no puede someterse a la sesión de entrenamiento.</w:t>
       </w:r>
@@ -2488,7 +2764,12 @@
         <w:ind w:left="360"/>
       </w:pPr>
       <w:r>
-        <w:t>Fecha</w:t>
+        <w:t>Identificador del voluntario (por ejemplo, Sujeto1, S1</w:t>
+      </w:r>
+      <w:bookmarkStart w:id="8" w:name="_GoBack"/>
+      <w:bookmarkEnd w:id="8"/>
+      <w:r>
+        <w:t>)</w:t>
       </w:r>
     </w:p>
     <w:p>
@@ -2501,7 +2782,7 @@
         <w:ind w:left="360"/>
       </w:pPr>
       <w:r>
-        <w:t>Número de Sesión</w:t>
+        <w:t>Fecha</w:t>
       </w:r>
     </w:p>
     <w:p>
@@ -2514,7 +2795,7 @@
         <w:ind w:left="360"/>
       </w:pPr>
       <w:r>
-        <w:t>Cantidad de trials a ejecutar por run</w:t>
+        <w:t>Número de Sesión</w:t>
       </w:r>
     </w:p>
     <w:p>
@@ -2527,7 +2808,15 @@
         <w:ind w:left="360"/>
       </w:pPr>
       <w:r>
-        <w:t>Cantidad de runs llevados a cabo</w:t>
+        <w:t xml:space="preserve">Cantidad de </w:t>
+      </w:r>
+      <w:proofErr w:type="spellStart"/>
+      <w:r>
+        <w:t>trials</w:t>
+      </w:r>
+      <w:proofErr w:type="spellEnd"/>
+      <w:r>
+        <w:t xml:space="preserve"> a ejecutar por run</w:t>
       </w:r>
     </w:p>
     <w:p>
@@ -2540,7 +2829,15 @@
         <w:ind w:left="360"/>
       </w:pPr>
       <w:r>
-        <w:t>Hora de Inicio</w:t>
+        <w:t xml:space="preserve">Cantidad de </w:t>
+      </w:r>
+      <w:proofErr w:type="spellStart"/>
+      <w:r>
+        <w:t>runs</w:t>
+      </w:r>
+      <w:proofErr w:type="spellEnd"/>
+      <w:r>
+        <w:t xml:space="preserve"> llevados a cabo</w:t>
       </w:r>
     </w:p>
     <w:p>
@@ -2553,7 +2850,7 @@
         <w:ind w:left="360"/>
       </w:pPr>
       <w:r>
-        <w:t>Hora de Finalización</w:t>
+        <w:t>Hora de Inicio</w:t>
       </w:r>
     </w:p>
     <w:p>
@@ -2564,6 +2861,19 @@
           <w:numId w:val="17"/>
         </w:numPr>
         <w:ind w:left="360"/>
+      </w:pPr>
+      <w:r>
+        <w:t>Hora de Finalización</w:t>
+      </w:r>
+    </w:p>
+    <w:p>
+      <w:pPr>
+        <w:pStyle w:val="NoSpacing"/>
+        <w:numPr>
+          <w:ilvl w:val="0"/>
+          <w:numId w:val="17"/>
+        </w:numPr>
+        <w:ind w:left="360"/>
         <w:rPr>
           <w:b/>
         </w:rPr>
@@ -2727,20 +3037,59 @@
       <w:pPr>
         <w:pStyle w:val="Heading2"/>
       </w:pPr>
-      <w:bookmarkStart w:id="8" w:name="_Toc81644687"/>
+      <w:bookmarkStart w:id="9" w:name="_Toc81644687"/>
       <w:r>
         <w:lastRenderedPageBreak/>
         <w:t xml:space="preserve">Etapa 2: </w:t>
       </w:r>
       <w:r>
-        <w:t>Instrucciones para la preparación del setup de experimentación, preparación del voluntario, colocación de electrodos sobre el voluntario y chequeo de correcta adquisición de EEG.</w:t>
-      </w:r>
-      <w:bookmarkEnd w:id="8"/>
-    </w:p>
-    <w:p>
-      <w:r>
-        <w:t xml:space="preserve">Entre sesión y sesión es necesario preparar el setup de experimentación intentando disminuir al máximo las variaciones entre setup y setup, con esto buscamos una </w:t>
-      </w:r>
+        <w:t xml:space="preserve">Instrucciones para la preparación del </w:t>
+      </w:r>
+      <w:proofErr w:type="spellStart"/>
+      <w:r>
+        <w:t>setup</w:t>
+      </w:r>
+      <w:proofErr w:type="spellEnd"/>
+      <w:r>
+        <w:t xml:space="preserve"> de experimentación, preparación del voluntario, colocación de electrodos sobre el voluntario y chequeo de correcta adquisición de EEG.</w:t>
+      </w:r>
+      <w:bookmarkEnd w:id="9"/>
+    </w:p>
+    <w:p>
+      <w:r>
+        <w:t xml:space="preserve">Entre sesión y sesión es necesario preparar el </w:t>
+      </w:r>
+      <w:proofErr w:type="spellStart"/>
+      <w:r>
+        <w:t>setup</w:t>
+      </w:r>
+      <w:proofErr w:type="spellEnd"/>
+      <w:r>
+        <w:t xml:space="preserve"> de experimentación intentando disminuir al máximo las variaciones entre </w:t>
+      </w:r>
+      <w:proofErr w:type="spellStart"/>
+      <w:r>
+        <w:t>s</w:t>
+      </w:r>
+      <w:r>
+        <w:t>etup</w:t>
+      </w:r>
+      <w:proofErr w:type="spellEnd"/>
+      <w:r>
+        <w:t xml:space="preserve"> y </w:t>
+      </w:r>
+      <w:proofErr w:type="spellStart"/>
+      <w:r>
+        <w:t>setup</w:t>
+      </w:r>
+      <w:proofErr w:type="spellEnd"/>
+      <w:r>
+        <w:t>, con esto buscamos</w:t>
+      </w:r>
+      <w:r>
+        <w:t xml:space="preserve"> </w:t>
+      </w:r>
+      <w:proofErr w:type="spellStart"/>
       <w:r>
         <w:rPr>
           <w:i/>
@@ -2748,13 +3097,17 @@
         </w:rPr>
         <w:t>repetibilidad</w:t>
       </w:r>
+      <w:proofErr w:type="spellEnd"/>
       <w:r>
         <w:t xml:space="preserve"> que posteriormente nos permita realizar estudios comparativos entre los diferentes voluntarios.</w:t>
       </w:r>
     </w:p>
     <w:p>
       <w:r>
-        <w:t>Por otro lado, la preparación adecuada del voluntario y el chequeo de la señal de EEG nos asegura qu</w:t>
+        <w:t xml:space="preserve">Por otro lado, la correcta preparación </w:t>
+      </w:r>
+      <w:r>
+        <w:t>del voluntario y el chequeo de la señal de EEG nos asegura qu</w:t>
       </w:r>
       <w:r>
         <w:t>e tengamos señales adecuadas para su posterior estudio.</w:t>
@@ -2764,9 +3117,28 @@
       <w:pPr>
         <w:pStyle w:val="Heading3"/>
       </w:pPr>
-      <w:r>
-        <w:t>Preparando el setup</w:t>
-      </w:r>
+      <w:proofErr w:type="gramStart"/>
+      <w:r>
+        <w:t xml:space="preserve">Preparación </w:t>
+      </w:r>
+      <w:r>
+        <w:t xml:space="preserve"> </w:t>
+      </w:r>
+      <w:r>
+        <w:t>d</w:t>
+      </w:r>
+      <w:r>
+        <w:t>el</w:t>
+      </w:r>
+      <w:proofErr w:type="gramEnd"/>
+      <w:r>
+        <w:t xml:space="preserve"> </w:t>
+      </w:r>
+      <w:proofErr w:type="spellStart"/>
+      <w:r>
+        <w:t>setup</w:t>
+      </w:r>
+      <w:proofErr w:type="spellEnd"/>
     </w:p>
     <w:p>
       <w:r>
@@ -2809,7 +3181,43 @@
         <w:ind w:left="360"/>
       </w:pPr>
       <w:r>
-        <w:t>Encender la placa OpenBCI y utilizar el OpenBCI GUI para corroborar que hay conexión entre PC y la placa.</w:t>
+        <w:t xml:space="preserve">Conectar el receptor de la placa </w:t>
+      </w:r>
+      <w:proofErr w:type="spellStart"/>
+      <w:r>
+        <w:t>OPenBCI</w:t>
+      </w:r>
+      <w:proofErr w:type="spellEnd"/>
+      <w:r>
+        <w:t>, e</w:t>
+      </w:r>
+      <w:r>
+        <w:t xml:space="preserve">ncender la placa </w:t>
+      </w:r>
+      <w:proofErr w:type="spellStart"/>
+      <w:r>
+        <w:t>OpenBCI</w:t>
+      </w:r>
+      <w:proofErr w:type="spellEnd"/>
+      <w:r>
+        <w:t xml:space="preserve"> y utilizar el </w:t>
+      </w:r>
+      <w:proofErr w:type="spellStart"/>
+      <w:r>
+        <w:t>OpenBCI</w:t>
+      </w:r>
+      <w:proofErr w:type="spellEnd"/>
+      <w:r>
+        <w:t xml:space="preserve"> GUI</w:t>
+      </w:r>
+      <w:r>
+        <w:t xml:space="preserve"> p</w:t>
+      </w:r>
+      <w:r>
+        <w:t>ara corroborar que h</w:t>
+      </w:r>
+      <w:r>
+        <w:t>ay conexión entre PC y la placa.</w:t>
       </w:r>
     </w:p>
     <w:p>
@@ -2836,7 +3244,7 @@
         <w:t>de que se trata la sesión de experimentación</w:t>
       </w:r>
       <w:r>
-        <w:t>.</w:t>
+        <w:t xml:space="preserve"> y qué debe hacer.</w:t>
       </w:r>
     </w:p>
     <w:p>
@@ -2849,7 +3257,10 @@
         <w:ind w:left="360"/>
       </w:pPr>
       <w:r>
-        <w:t>Corroborar que las condiciones de iluminación en el salón de Biomédica sean las adecuadas.</w:t>
+        <w:t xml:space="preserve">Corroborar que las condiciones de iluminación en el salón </w:t>
+      </w:r>
+      <w:r>
+        <w:t>de Biomédica sean las adecuadas, esto quiere decir, que no existan fuentes de luz que puedan interferir con los estímulos.</w:t>
       </w:r>
     </w:p>
     <w:p>
@@ -2875,10 +3286,10 @@
         <w:ind w:left="360"/>
       </w:pPr>
       <w:r>
-        <w:t>Utilizando un algodón humedecido con alcohol limpiar firmemente la región del cuero cabelludo de la persona voluntaria</w:t>
-      </w:r>
-      <w:r>
-        <w:t xml:space="preserve"> donde se colocarán los electrodos de registro.</w:t>
+        <w:t xml:space="preserve">Utilizando un algodón humedecido con alcohol limpiar firmemente la región del cuero cabelludo de la persona </w:t>
+      </w:r>
+      <w:r>
+        <w:t>donde se colocarán los electrodos de registro.</w:t>
       </w:r>
     </w:p>
     <w:p>
@@ -2893,6 +3304,9 @@
       <w:r>
         <w:t>Colocar los electrodos de registro para EEG.</w:t>
       </w:r>
+      <w:r>
+        <w:t xml:space="preserve"> </w:t>
+      </w:r>
     </w:p>
     <w:p>
       <w:pPr>
@@ -2904,7 +3318,15 @@
         <w:ind w:left="360"/>
       </w:pPr>
       <w:r>
-        <w:t>Utilizando el OpenBCI GUI verificar que los electrodos estén bien colocad</w:t>
+        <w:t xml:space="preserve">Utilizando el </w:t>
+      </w:r>
+      <w:proofErr w:type="spellStart"/>
+      <w:r>
+        <w:t>OpenBCI</w:t>
+      </w:r>
+      <w:proofErr w:type="spellEnd"/>
+      <w:r>
+        <w:t xml:space="preserve"> GUI verificar que los electrodos estén bien colocad</w:t>
       </w:r>
       <w:r>
         <w:t>o</w:t>
@@ -2931,7 +3353,15 @@
         </w:numPr>
       </w:pPr>
       <w:r>
-        <w:t>Monitorear la impedancia de los electrodos utilizando la herramienta incluida en el OpneBCI GUI.</w:t>
+        <w:t xml:space="preserve">Monitorear la impedancia de los electrodos utilizando la herramienta incluida en el </w:t>
+      </w:r>
+      <w:proofErr w:type="spellStart"/>
+      <w:r>
+        <w:t>OpneBCI</w:t>
+      </w:r>
+      <w:proofErr w:type="spellEnd"/>
+      <w:r>
+        <w:t xml:space="preserve"> GUI.</w:t>
       </w:r>
       <w:r>
         <w:t xml:space="preserve"> La impedancia por cada canal debe ser menor a </w:t>
@@ -2941,7 +3371,7 @@
           <w:rPr>
             <w:rFonts w:ascii="Cambria Math" w:hAnsi="Cambria Math"/>
           </w:rPr>
-          <m:t>10k</m:t>
+          <m:t>12K</m:t>
         </m:r>
         <m:r>
           <m:rPr>
@@ -2966,7 +3396,19 @@
         <w:rPr>
           <w:rFonts w:eastAsiaTheme="minorEastAsia"/>
         </w:rPr>
-        <w:t>Pedir al sujeto que muerda firmemente. Debería verse actividad de EMG en todos los canales de EEG.</w:t>
+        <w:t>Pedir a</w:t>
+      </w:r>
+      <w:r>
+        <w:rPr>
+          <w:rFonts w:eastAsiaTheme="minorEastAsia"/>
+        </w:rPr>
+        <w:t>l sujeto que muerda firmemente, d</w:t>
+      </w:r>
+      <w:r>
+        <w:rPr>
+          <w:rFonts w:eastAsiaTheme="minorEastAsia"/>
+        </w:rPr>
+        <w:t>ebería verse actividad de EMG en todos los canales de EEG.</w:t>
       </w:r>
     </w:p>
     <w:p>
@@ -3013,14 +3455,17 @@
         <w:ind w:left="360"/>
       </w:pPr>
       <w:r>
-        <w:t>Colocar el o los estímulos frente al voluntario a una distancia previamente definida.</w:t>
+        <w:t>Colocar</w:t>
+      </w:r>
+      <w:r>
+        <w:t xml:space="preserve"> los estímulos frente al voluntario a una distancia previamente definida.</w:t>
       </w:r>
     </w:p>
     <w:p>
       <w:pPr>
         <w:pStyle w:val="Heading2"/>
       </w:pPr>
-      <w:bookmarkStart w:id="9" w:name="_Toc81644688"/>
+      <w:bookmarkStart w:id="10" w:name="_Toc81644688"/>
       <w:r>
         <w:t xml:space="preserve">Etapa 3: </w:t>
       </w:r>
@@ -3039,7 +3484,7 @@
       <w:r>
         <w:t xml:space="preserve"> de la competencia</w:t>
       </w:r>
-      <w:bookmarkEnd w:id="9"/>
+      <w:bookmarkEnd w:id="10"/>
     </w:p>
     <w:p>
       <w:r>
@@ -3076,7 +3521,13 @@
         <w:t>.</w:t>
       </w:r>
       <w:r>
-        <w:t xml:space="preserve"> En caso de tener alguna duda sobre el script, por favor revisar la documentación o bien consultar con la dirección de la competencia.</w:t>
+        <w:t xml:space="preserve"> En caso de tener alguna duda sobre el script, por favor revisar la documentación o bien consultar con </w:t>
+      </w:r>
+      <w:r>
+        <w:t xml:space="preserve">el director </w:t>
+      </w:r>
+      <w:r>
+        <w:t>de la competencia.</w:t>
       </w:r>
     </w:p>
     <w:p>
@@ -3090,7 +3541,24 @@
     </w:p>
     <w:p>
       <w:r>
-        <w:t>Antes de ejecutar el script es necesario cerrar la aplicación OpenBCI GUI.</w:t>
+        <w:t xml:space="preserve">Antes de ejecutar el script es necesario </w:t>
+      </w:r>
+      <w:r>
+        <w:rPr>
+          <w:highlight w:val="yellow"/>
+        </w:rPr>
+        <w:t>cerrar</w:t>
+      </w:r>
+      <w:r>
+        <w:t xml:space="preserve"> la aplicación </w:t>
+      </w:r>
+      <w:proofErr w:type="spellStart"/>
+      <w:r>
+        <w:t>OpenBCI</w:t>
+      </w:r>
+      <w:proofErr w:type="spellEnd"/>
+      <w:r>
+        <w:t xml:space="preserve"> GUI.</w:t>
       </w:r>
     </w:p>
     <w:p>
@@ -3116,7 +3584,13 @@
         <w:t>.py</w:t>
       </w:r>
       <w:r>
-        <w:t xml:space="preserve"> posee algunas variables de inicio que deben ser iniciadas con valores adecuados para asegurar el correcto funcionamiento del algoritmo, el operador debe controlar e inicializar las siguientes,</w:t>
+        <w:t xml:space="preserve"> posee algunas variables de </w:t>
+      </w:r>
+      <w:r>
+        <w:t>importantes</w:t>
+      </w:r>
+      <w:r>
+        <w:t xml:space="preserve"> que deben ser iniciadas con valores adecuados para asegurar el correcto funcionamiento del algoritmo, el operador debe controlar e inicializar las siguientes,</w:t>
       </w:r>
     </w:p>
     <w:p>
@@ -3147,7 +3621,23 @@
         <w:t xml:space="preserve">laca: </w:t>
       </w:r>
       <w:r>
-        <w:t>Tipo de placa a utilizar (Cyton, Ganglion o Synthetic)</w:t>
+        <w:t>Tipo de placa a utilizar (</w:t>
+      </w:r>
+      <w:proofErr w:type="spellStart"/>
+      <w:r>
+        <w:t>Cyton</w:t>
+      </w:r>
+      <w:proofErr w:type="spellEnd"/>
+      <w:r>
+        <w:t xml:space="preserve">, Ganglion o </w:t>
+      </w:r>
+      <w:proofErr w:type="spellStart"/>
+      <w:r>
+        <w:t>Synthetic</w:t>
+      </w:r>
+      <w:proofErr w:type="spellEnd"/>
+      <w:r>
+        <w:t>)</w:t>
       </w:r>
     </w:p>
     <w:p>
@@ -3171,7 +3661,15 @@
         <w:t xml:space="preserve">puerto: </w:t>
       </w:r>
       <w:r>
-        <w:t xml:space="preserve">Los receptores de las placas OpenBCI reciben los datos por un puerto COM. El operador debe chequear que el valor asignado a </w:t>
+        <w:t xml:space="preserve">Los receptores de las placas </w:t>
+      </w:r>
+      <w:proofErr w:type="spellStart"/>
+      <w:r>
+        <w:t>OpenBCI</w:t>
+      </w:r>
+      <w:proofErr w:type="spellEnd"/>
+      <w:r>
+        <w:t xml:space="preserve"> reciben los datos por un puerto COM. El operador debe chequear que el valor asignado a </w:t>
       </w:r>
       <w:r>
         <w:rPr>
@@ -3197,15 +3695,32 @@
           <w:iCs/>
         </w:rPr>
       </w:pPr>
+      <w:proofErr w:type="spellStart"/>
       <w:r>
         <w:rPr>
           <w:i/>
           <w:iCs/>
         </w:rPr>
-        <w:t xml:space="preserve">trials: </w:t>
-      </w:r>
-      <w:r>
-        <w:t xml:space="preserve">Cantidad de trials a llevar a cabo por cada </w:t>
+        <w:t>trials</w:t>
+      </w:r>
+      <w:proofErr w:type="spellEnd"/>
+      <w:r>
+        <w:rPr>
+          <w:i/>
+          <w:iCs/>
+        </w:rPr>
+        <w:t xml:space="preserve">: </w:t>
+      </w:r>
+      <w:r>
+        <w:t xml:space="preserve">Cantidad de </w:t>
+      </w:r>
+      <w:proofErr w:type="spellStart"/>
+      <w:r>
+        <w:t>trials</w:t>
+      </w:r>
+      <w:proofErr w:type="spellEnd"/>
+      <w:r>
+        <w:t xml:space="preserve"> a llevar a cabo por cada </w:t>
       </w:r>
       <w:r>
         <w:rPr>
@@ -3231,12 +3746,21 @@
           <w:iCs/>
         </w:rPr>
       </w:pPr>
+      <w:proofErr w:type="spellStart"/>
       <w:r>
         <w:rPr>
           <w:i/>
           <w:iCs/>
         </w:rPr>
-        <w:t xml:space="preserve">trialDuration: </w:t>
+        <w:t>trialDuration</w:t>
+      </w:r>
+      <w:proofErr w:type="spellEnd"/>
+      <w:r>
+        <w:rPr>
+          <w:i/>
+          <w:iCs/>
+        </w:rPr>
+        <w:t xml:space="preserve">: </w:t>
       </w:r>
       <w:r>
         <w:t xml:space="preserve">Duración [en segundos] de un trial. La duración del trial </w:t>
@@ -3245,11 +3769,18 @@
         <w:rPr>
           <w:b/>
           <w:bCs/>
+          <w:highlight w:val="yellow"/>
         </w:rPr>
         <w:t>no</w:t>
       </w:r>
       <w:r>
-        <w:t xml:space="preserve"> puede ser menor a la duración en el que el estímulo este encendido.</w:t>
+        <w:rPr>
+          <w:highlight w:val="yellow"/>
+        </w:rPr>
+        <w:t xml:space="preserve"> puede ser menor</w:t>
+      </w:r>
+      <w:r>
+        <w:t xml:space="preserve"> a la duración en el que el estímulo este encendido.</w:t>
       </w:r>
     </w:p>
     <w:p>
@@ -3265,12 +3796,21 @@
           <w:iCs/>
         </w:rPr>
       </w:pPr>
+      <w:proofErr w:type="spellStart"/>
       <w:r>
         <w:rPr>
           <w:i/>
           <w:iCs/>
         </w:rPr>
-        <w:t xml:space="preserve">simuliDuration: </w:t>
+        <w:t>simuliDuration</w:t>
+      </w:r>
+      <w:proofErr w:type="spellEnd"/>
+      <w:r>
+        <w:rPr>
+          <w:i/>
+          <w:iCs/>
+        </w:rPr>
+        <w:t xml:space="preserve">: </w:t>
       </w:r>
       <w:r>
         <w:t xml:space="preserve">Duración [en segundos] en que el </w:t>
@@ -3298,6 +3838,7 @@
           <w:iCs/>
         </w:rPr>
       </w:pPr>
+      <w:proofErr w:type="spellStart"/>
       <w:r>
         <w:rPr>
           <w:i/>
@@ -3305,6 +3846,7 @@
         </w:rPr>
         <w:t>fm</w:t>
       </w:r>
+      <w:proofErr w:type="spellEnd"/>
       <w:r>
         <w:rPr>
           <w:i/>
@@ -3329,6 +3871,7 @@
           <w:iCs/>
         </w:rPr>
       </w:pPr>
+      <w:proofErr w:type="spellStart"/>
       <w:r>
         <w:rPr>
           <w:i/>
@@ -3336,6 +3879,7 @@
         </w:rPr>
         <w:t>channels</w:t>
       </w:r>
+      <w:proofErr w:type="spellEnd"/>
       <w:r>
         <w:rPr>
           <w:i/>
@@ -3345,7 +3889,7 @@
       </w:r>
       <w:r>
         <w:rPr>
-          <w:lang w:val="en-US"/>
+          <w:lang w:val="es-ES"/>
         </w:rPr>
         <w:t>Cantidad de canales a registrar.</w:t>
       </w:r>
@@ -3363,6 +3907,7 @@
           <w:iCs/>
         </w:rPr>
       </w:pPr>
+      <w:proofErr w:type="spellStart"/>
       <w:r>
         <w:rPr>
           <w:i/>
@@ -3370,6 +3915,7 @@
         </w:rPr>
         <w:t>stimuli</w:t>
       </w:r>
+      <w:proofErr w:type="spellEnd"/>
       <w:r>
         <w:rPr>
           <w:i/>
@@ -3394,6 +3940,7 @@
           <w:iCs/>
         </w:rPr>
       </w:pPr>
+      <w:proofErr w:type="spellStart"/>
       <w:r>
         <w:rPr>
           <w:i/>
@@ -3401,6 +3948,7 @@
         </w:rPr>
         <w:t>arduino</w:t>
       </w:r>
+      <w:proofErr w:type="spellEnd"/>
       <w:r>
         <w:rPr>
           <w:i/>
@@ -3409,17 +3957,47 @@
         <w:t xml:space="preserve">: </w:t>
       </w:r>
       <w:r>
-        <w:t>La instanciación del objeto Arduino recibe como uno de sus parámetros el puerto COM a donde está conectado el Arduino. El operador debe corroborar el puerto COM y asignárselo al parámetro de la clase</w:t>
-      </w:r>
-      <w:r>
-        <w:t xml:space="preserve"> </w:t>
-      </w:r>
+        <w:t xml:space="preserve">La instanciación del objeto </w:t>
+      </w:r>
+      <w:proofErr w:type="spellStart"/>
       <w:r>
         <w:rPr>
           <w:i/>
           <w:iCs/>
         </w:rPr>
-        <w:t>arduinoCommunication.</w:t>
+        <w:t>arduinoCommunication</w:t>
+      </w:r>
+      <w:proofErr w:type="spellEnd"/>
+      <w:r>
+        <w:t xml:space="preserve"> </w:t>
+      </w:r>
+      <w:r>
+        <w:t xml:space="preserve">recibe como uno de sus parámetros </w:t>
+      </w:r>
+      <w:r>
+        <w:t xml:space="preserve">de iniciación </w:t>
+      </w:r>
+      <w:r>
+        <w:t>el puerto COM a donde está conectado el Arduino. El operador debe corroborar el puerto COM y asignárselo al parámetro de la clase</w:t>
+      </w:r>
+      <w:r>
+        <w:t xml:space="preserve"> </w:t>
+      </w:r>
+      <w:proofErr w:type="spellStart"/>
+      <w:r>
+        <w:rPr>
+          <w:i/>
+          <w:iCs/>
+        </w:rPr>
+        <w:t>arduinoCommunication</w:t>
+      </w:r>
+      <w:proofErr w:type="spellEnd"/>
+      <w:r>
+        <w:rPr>
+          <w:i/>
+          <w:iCs/>
+        </w:rPr>
+        <w:t>.</w:t>
       </w:r>
     </w:p>
     <w:p>
@@ -3435,6 +4013,7 @@
           <w:iCs/>
         </w:rPr>
       </w:pPr>
+      <w:proofErr w:type="spellStart"/>
       <w:r>
         <w:rPr>
           <w:i/>
@@ -3442,6 +4021,7 @@
         </w:rPr>
         <w:t>path</w:t>
       </w:r>
+      <w:proofErr w:type="spellEnd"/>
       <w:r>
         <w:rPr>
           <w:i/>
@@ -3466,6 +4046,7 @@
           <w:iCs/>
         </w:rPr>
       </w:pPr>
+      <w:proofErr w:type="spellStart"/>
       <w:r>
         <w:rPr>
           <w:i/>
@@ -3473,6 +4054,7 @@
         </w:rPr>
         <w:t>dictionary</w:t>
       </w:r>
+      <w:proofErr w:type="spellEnd"/>
       <w:r>
         <w:rPr>
           <w:i/>
@@ -3481,8 +4063,16 @@
         <w:t xml:space="preserve">: </w:t>
       </w:r>
       <w:r>
-        <w:t>Esta variable es del tipo diccionario de Python y contiene algunos argumentos que serán utilizados para generar un archivo ‘.mat’</w:t>
-      </w:r>
+        <w:t xml:space="preserve">Esta variable es del tipo diccionario de Python y contiene algunos argumentos que serán utilizados para generar un archivo </w:t>
+      </w:r>
+      <m:oMath>
+        <m:r>
+          <w:rPr>
+            <w:rFonts w:ascii="Cambria Math" w:hAnsi="Cambria Math"/>
+          </w:rPr>
+          <m:t>‘.mat’</m:t>
+        </m:r>
+      </m:oMath>
       <w:r>
         <w:t>. Estos argumentos son,</w:t>
       </w:r>
@@ -3497,13 +4087,37 @@
         <w:ind w:left="720"/>
       </w:pPr>
       <w:r>
-        <w:t>- 'subject': Nombre o identificador del sujeto que estará por realizar la sesión de entrenamiento. Es un _string_.</w:t>
+        <w:t>- '</w:t>
+      </w:r>
+      <w:proofErr w:type="spellStart"/>
+      <w:r>
+        <w:t>subject</w:t>
+      </w:r>
+      <w:proofErr w:type="spellEnd"/>
+      <w:r>
+        <w:t>': I</w:t>
+      </w:r>
+      <w:r>
+        <w:t>dentificador del sujeto que estará por realizar la sesión de entrenamiento. Es un _string_.</w:t>
       </w:r>
       <w:r>
         <w:t xml:space="preserve"> El </w:t>
       </w:r>
       <w:r>
-        <w:t>algoritmo utilizará éste argumento como nombre del archivo ‘.mat’.</w:t>
+        <w:t xml:space="preserve">algoritmo utilizará éste argumento como nombre del archivo </w:t>
+      </w:r>
+      <w:proofErr w:type="gramStart"/>
+      <w:r>
+        <w:t>‘.</w:t>
+      </w:r>
+      <w:proofErr w:type="spellStart"/>
+      <w:r>
+        <w:t>mat</w:t>
+      </w:r>
+      <w:proofErr w:type="spellEnd"/>
+      <w:proofErr w:type="gramEnd"/>
+      <w:r>
+        <w:t>’.</w:t>
       </w:r>
       <w:r>
         <w:t xml:space="preserve"> Se recomienda leer la sección “Instrucciones para almacenar y </w:t>
@@ -3538,7 +4152,15 @@
         <w:ind w:left="720"/>
       </w:pPr>
       <w:r>
-        <w:t>- 'generalInformation': Información general que se crea pertinente almacenar. Es un _string_.</w:t>
+        <w:t>- '</w:t>
+      </w:r>
+      <w:proofErr w:type="spellStart"/>
+      <w:r>
+        <w:t>generalInformation</w:t>
+      </w:r>
+      <w:proofErr w:type="spellEnd"/>
+      <w:r>
+        <w:t>': Información general que se crea pertinente almacenar. Es un _string_.</w:t>
       </w:r>
     </w:p>
     <w:p>
@@ -3551,7 +4173,15 @@
         <w:ind w:left="720"/>
       </w:pPr>
       <w:r>
-        <w:t>- 'stimFrec': Frecuencia del estímulo usado durante la sesión de entrenamiento -en Hertz-. Es un _string_.</w:t>
+        <w:t>- '</w:t>
+      </w:r>
+      <w:proofErr w:type="spellStart"/>
+      <w:r>
+        <w:t>stimFrec</w:t>
+      </w:r>
+      <w:proofErr w:type="spellEnd"/>
+      <w:r>
+        <w:t>': Frecuencia del estímulo usado durante la sesión de entrenamiento -en Hertz-. Es un _string_.</w:t>
       </w:r>
     </w:p>
     <w:p>
@@ -3564,7 +4194,15 @@
         <w:ind w:left="720"/>
       </w:pPr>
       <w:r>
-        <w:t>- 'channels': Lista con los números de canales o con los nombres de canales utilizados durante la sesión de entrenamiento.</w:t>
+        <w:t>- '</w:t>
+      </w:r>
+      <w:proofErr w:type="spellStart"/>
+      <w:r>
+        <w:t>channels</w:t>
+      </w:r>
+      <w:proofErr w:type="spellEnd"/>
+      <w:r>
+        <w:t>': Lista con los números de canales o con los nombres de canales utilizados durante la sesión de entrenamiento.</w:t>
       </w:r>
     </w:p>
     <w:p>
@@ -3577,7 +4215,47 @@
         <w:ind w:left="720"/>
       </w:pPr>
       <w:r>
-        <w:t>- 'dataShape': Es una lista que contiene la forma en que se guardarán los datos de EEG registrados durante la sesión de entrenamiento, por defecto la forma es [stimuli, channels, samplePoints, trials]</w:t>
+        <w:t>- '</w:t>
+      </w:r>
+      <w:proofErr w:type="spellStart"/>
+      <w:r>
+        <w:t>dataShape</w:t>
+      </w:r>
+      <w:proofErr w:type="spellEnd"/>
+      <w:r>
+        <w:t>': Es una lista que contiene la forma en que se guardarán los datos de EEG registrados durante la sesión de entrenamiento, por defecto la forma es [</w:t>
+      </w:r>
+      <w:proofErr w:type="spellStart"/>
+      <w:r>
+        <w:t>stimuli</w:t>
+      </w:r>
+      <w:proofErr w:type="spellEnd"/>
+      <w:r>
+        <w:t xml:space="preserve">, </w:t>
+      </w:r>
+      <w:proofErr w:type="spellStart"/>
+      <w:r>
+        <w:t>channels</w:t>
+      </w:r>
+      <w:proofErr w:type="spellEnd"/>
+      <w:r>
+        <w:t xml:space="preserve">, </w:t>
+      </w:r>
+      <w:proofErr w:type="spellStart"/>
+      <w:r>
+        <w:t>samplePoints</w:t>
+      </w:r>
+      <w:proofErr w:type="spellEnd"/>
+      <w:r>
+        <w:t xml:space="preserve">, </w:t>
+      </w:r>
+      <w:proofErr w:type="spellStart"/>
+      <w:r>
+        <w:t>trials</w:t>
+      </w:r>
+      <w:proofErr w:type="spellEnd"/>
+      <w:r>
+        <w:t>]</w:t>
       </w:r>
     </w:p>
     <w:p>
@@ -3590,14 +4268,46 @@
         <w:ind w:left="720"/>
       </w:pPr>
       <w:r>
-        <w:t>- 'eeg': Señal de EEG adquirida desde la OpenBCI durante la sesión de entrenamiento. Es importante tener en cuenta que los datos de 'eeg' deben almacenarse con la forma establecida en 'dataShape'.</w:t>
+        <w:t>- '</w:t>
+      </w:r>
+      <w:proofErr w:type="spellStart"/>
+      <w:r>
+        <w:t>eeg</w:t>
+      </w:r>
+      <w:proofErr w:type="spellEnd"/>
+      <w:r>
+        <w:t xml:space="preserve">': Señal de EEG adquirida desde la </w:t>
+      </w:r>
+      <w:proofErr w:type="spellStart"/>
+      <w:r>
+        <w:t>OpenBCI</w:t>
+      </w:r>
+      <w:proofErr w:type="spellEnd"/>
+      <w:r>
+        <w:t xml:space="preserve"> durante la sesión de entrenamiento. Es importante tener en cuenta que los datos de '</w:t>
+      </w:r>
+      <w:proofErr w:type="spellStart"/>
+      <w:r>
+        <w:t>eeg</w:t>
+      </w:r>
+      <w:proofErr w:type="spellEnd"/>
+      <w:r>
+        <w:t>' deben almacenarse con la forma establecida en '</w:t>
+      </w:r>
+      <w:proofErr w:type="spellStart"/>
+      <w:r>
+        <w:t>dataShape</w:t>
+      </w:r>
+      <w:proofErr w:type="spellEnd"/>
+      <w:r>
+        <w:t>'.</w:t>
       </w:r>
     </w:p>
     <w:p>
       <w:pPr>
         <w:pStyle w:val="Heading2"/>
       </w:pPr>
-      <w:bookmarkStart w:id="10" w:name="_Toc81644689"/>
+      <w:bookmarkStart w:id="11" w:name="_Toc81644689"/>
       <w:r>
         <w:lastRenderedPageBreak/>
         <w:t xml:space="preserve">Instrucciones para almacenar y </w:t>
@@ -3608,7 +4318,7 @@
       <w:r>
         <w:t xml:space="preserve"> los datos adquiridos.</w:t>
       </w:r>
-      <w:bookmarkEnd w:id="10"/>
+      <w:bookmarkEnd w:id="11"/>
     </w:p>
     <w:p>
       <w:r>
@@ -3677,7 +4387,23 @@
           <w:i/>
           <w:iCs/>
         </w:rPr>
-        <w:t xml:space="preserve"> _ ‘S’ + ‘Número de Sesión sujeto’ _ ‘E’ + ‘Frec. Estímulo’</w:t>
+        <w:t xml:space="preserve"> _ ‘S’ + ‘Número de Sesión sujeto’ _ ‘E’ + ‘</w:t>
+      </w:r>
+      <w:proofErr w:type="spellStart"/>
+      <w:r>
+        <w:rPr>
+          <w:i/>
+          <w:iCs/>
+        </w:rPr>
+        <w:t>Frec</w:t>
+      </w:r>
+      <w:proofErr w:type="spellEnd"/>
+      <w:r>
+        <w:rPr>
+          <w:i/>
+          <w:iCs/>
+        </w:rPr>
+        <w:t>. Estímulo’</w:t>
       </w:r>
     </w:p>
     <w:p>
@@ -3719,16 +4445,32 @@
       <w:pPr>
         <w:pStyle w:val="Heading1"/>
       </w:pPr>
-      <w:bookmarkStart w:id="11" w:name="_Toc81644690"/>
+      <w:bookmarkStart w:id="12" w:name="_Toc81644690"/>
       <w:r>
         <w:lastRenderedPageBreak/>
         <w:t>Referencias</w:t>
       </w:r>
-      <w:bookmarkEnd w:id="11"/>
-    </w:p>
-    <w:p>
-      <w:r>
-        <w:t xml:space="preserve">[1] – Sitio para compra de Cyton Board: </w:t>
+      <w:bookmarkEnd w:id="12"/>
+    </w:p>
+    <w:p>
+      <w:r>
+        <w:t xml:space="preserve">[1] – Sitio para compra de </w:t>
+      </w:r>
+      <w:proofErr w:type="spellStart"/>
+      <w:r>
+        <w:t>Cyton</w:t>
+      </w:r>
+      <w:proofErr w:type="spellEnd"/>
+      <w:r>
+        <w:t xml:space="preserve"> </w:t>
+      </w:r>
+      <w:proofErr w:type="spellStart"/>
+      <w:r>
+        <w:t>Board</w:t>
+      </w:r>
+      <w:proofErr w:type="spellEnd"/>
+      <w:r>
+        <w:t xml:space="preserve">: </w:t>
       </w:r>
       <w:hyperlink r:id="rId17" w:history="1">
         <w:r>
@@ -3741,7 +4483,23 @@
     </w:p>
     <w:p>
       <w:r>
-        <w:t xml:space="preserve">[2] – Especificaciones de Cyton Board: </w:t>
+        <w:t xml:space="preserve">[2] – Especificaciones de </w:t>
+      </w:r>
+      <w:proofErr w:type="spellStart"/>
+      <w:r>
+        <w:t>Cyton</w:t>
+      </w:r>
+      <w:proofErr w:type="spellEnd"/>
+      <w:r>
+        <w:t xml:space="preserve"> </w:t>
+      </w:r>
+      <w:proofErr w:type="spellStart"/>
+      <w:r>
+        <w:t>Board</w:t>
+      </w:r>
+      <w:proofErr w:type="spellEnd"/>
+      <w:r>
+        <w:t xml:space="preserve">: </w:t>
       </w:r>
       <w:r>
         <w:t>https://docs.openbci.com/Cyton/CytonSpecs/</w:t>
@@ -3749,7 +4507,23 @@
     </w:p>
     <w:p>
       <w:r>
-        <w:t xml:space="preserve">[3] – Guía de uso de Cyton Board: </w:t>
+        <w:t xml:space="preserve">[3] – Guía de uso de </w:t>
+      </w:r>
+      <w:proofErr w:type="spellStart"/>
+      <w:r>
+        <w:t>Cyton</w:t>
+      </w:r>
+      <w:proofErr w:type="spellEnd"/>
+      <w:r>
+        <w:t xml:space="preserve"> </w:t>
+      </w:r>
+      <w:proofErr w:type="spellStart"/>
+      <w:r>
+        <w:t>Board</w:t>
+      </w:r>
+      <w:proofErr w:type="spellEnd"/>
+      <w:r>
+        <w:t xml:space="preserve">: </w:t>
       </w:r>
       <w:hyperlink r:id="rId18" w:history="1">
         <w:r>
@@ -3762,7 +4536,15 @@
     </w:p>
     <w:p>
       <w:r>
-        <w:t xml:space="preserve">[4] – Sitio de compra de Ganglion Board: </w:t>
+        <w:t xml:space="preserve">[4] – Sitio de compra de Ganglion </w:t>
+      </w:r>
+      <w:proofErr w:type="spellStart"/>
+      <w:r>
+        <w:t>Board</w:t>
+      </w:r>
+      <w:proofErr w:type="spellEnd"/>
+      <w:r>
+        <w:t xml:space="preserve">: </w:t>
       </w:r>
       <w:hyperlink r:id="rId19" w:history="1">
         <w:r>
@@ -3775,7 +4557,23 @@
     </w:p>
     <w:p>
       <w:r>
-        <w:t xml:space="preserve">[5] – Especificaciones de la Cyton Board: </w:t>
+        <w:t xml:space="preserve">[5] – Especificaciones de la </w:t>
+      </w:r>
+      <w:proofErr w:type="spellStart"/>
+      <w:r>
+        <w:t>Cyton</w:t>
+      </w:r>
+      <w:proofErr w:type="spellEnd"/>
+      <w:r>
+        <w:t xml:space="preserve"> </w:t>
+      </w:r>
+      <w:proofErr w:type="spellStart"/>
+      <w:r>
+        <w:t>Board</w:t>
+      </w:r>
+      <w:proofErr w:type="spellEnd"/>
+      <w:r>
+        <w:t xml:space="preserve">: </w:t>
       </w:r>
       <w:hyperlink r:id="rId20" w:history="1">
         <w:r>
@@ -3788,7 +4586,15 @@
     </w:p>
     <w:p>
       <w:r>
-        <w:t xml:space="preserve">[6] – Guía de uso de Ganglion Board: </w:t>
+        <w:t xml:space="preserve">[6] – Guía de uso de Ganglion </w:t>
+      </w:r>
+      <w:proofErr w:type="spellStart"/>
+      <w:r>
+        <w:t>Board</w:t>
+      </w:r>
+      <w:proofErr w:type="spellEnd"/>
+      <w:r>
+        <w:t xml:space="preserve">: </w:t>
       </w:r>
       <w:hyperlink r:id="rId21" w:history="1">
         <w:r>
@@ -3801,7 +4607,15 @@
     </w:p>
     <w:p>
       <w:r>
-        <w:t xml:space="preserve">[7] – Sitio de descarga OpenBCI GUI: </w:t>
+        <w:t xml:space="preserve">[7] – Sitio de descarga </w:t>
+      </w:r>
+      <w:proofErr w:type="spellStart"/>
+      <w:r>
+        <w:t>OpenBCI</w:t>
+      </w:r>
+      <w:proofErr w:type="spellEnd"/>
+      <w:r>
+        <w:t xml:space="preserve"> GUI: </w:t>
       </w:r>
       <w:r>
         <w:t>https://openbci.com/downloads</w:t>
@@ -3821,7 +4635,7 @@
 </file>
 
 <file path=word/endnotes.xml><?xml version="1.0" encoding="utf-8"?>
-<w:endnotes xmlns:wpc="http://schemas.microsoft.com/office/word/2010/wordprocessingCanvas" xmlns:cx="http://schemas.microsoft.com/office/drawing/2014/chartex" xmlns:cx1="http://schemas.microsoft.com/office/drawing/2015/9/8/chartex" xmlns:cx2="http://schemas.microsoft.com/office/drawing/2015/10/21/chartex" xmlns:cx3="http://schemas.microsoft.com/office/drawing/2016/5/9/chartex" xmlns:cx4="http://schemas.microsoft.com/office/drawing/2016/5/10/chartex" xmlns:cx5="http://schemas.microsoft.com/office/drawing/2016/5/11/chartex" xmlns:cx6="http://schemas.microsoft.com/office/drawing/2016/5/12/chartex" xmlns:cx7="http://schemas.microsoft.com/office/drawing/2016/5/13/chartex" xmlns:cx8="http://schemas.microsoft.com/office/drawing/2016/5/14/chartex" xmlns:mc="http://schemas.openxmlformats.org/markup-compatibility/2006" xmlns:aink="http://schemas.microsoft.com/office/drawing/2016/ink" xmlns:am3d="http://schemas.microsoft.com/office/drawing/2017/model3d" xmlns:o="urn:schemas-microsoft-com:office:office" xmlns:r="http://schemas.openxmlformats.org/officeDocument/2006/relationships" xmlns:m="http://schemas.openxmlformats.org/officeDocument/2006/math" xmlns:v="urn:schemas-microsoft-com:vml" xmlns:wp14="http://schemas.microsoft.com/office/word/2010/wordprocessingDrawing" xmlns:wp="http://schemas.openxmlformats.org/drawingml/2006/wordprocessingDrawing" xmlns:w10="urn:schemas-microsoft-com:office:word" xmlns:w="http://schemas.openxmlformats.org/wordprocessingml/2006/main" xmlns:w14="http://schemas.microsoft.com/office/word/2010/wordml" xmlns:w15="http://schemas.microsoft.com/office/word/2012/wordml" xmlns:w16cex="http://schemas.microsoft.com/office/word/2018/wordml/cex" xmlns:w16cid="http://schemas.microsoft.com/office/word/2016/wordml/cid" xmlns:w16="http://schemas.microsoft.com/office/word/2018/wordml" xmlns:w16sdtdh="http://schemas.microsoft.com/office/word/2020/wordml/sdtdatahash" xmlns:w16se="http://schemas.microsoft.com/office/word/2015/wordml/symex" xmlns:wpg="http://schemas.microsoft.com/office/word/2010/wordprocessingGroup" xmlns:wpi="http://schemas.microsoft.com/office/word/2010/wordprocessingInk" xmlns:wne="http://schemas.microsoft.com/office/word/2006/wordml" xmlns:wps="http://schemas.microsoft.com/office/word/2010/wordprocessingShape" mc:Ignorable="w14 w15 w16se w16cid w16 w16cex w16sdtdh wp14">
+<w:endnotes xmlns:wpc="http://schemas.microsoft.com/office/word/2010/wordprocessingCanvas" xmlns:cx="http://schemas.microsoft.com/office/drawing/2014/chartex" xmlns:cx1="http://schemas.microsoft.com/office/drawing/2015/9/8/chartex" xmlns:mc="http://schemas.openxmlformats.org/markup-compatibility/2006" xmlns:o="urn:schemas-microsoft-com:office:office" xmlns:r="http://schemas.openxmlformats.org/officeDocument/2006/relationships" xmlns:m="http://schemas.openxmlformats.org/officeDocument/2006/math" xmlns:v="urn:schemas-microsoft-com:vml" xmlns:wp14="http://schemas.microsoft.com/office/word/2010/wordprocessingDrawing" xmlns:wp="http://schemas.openxmlformats.org/drawingml/2006/wordprocessingDrawing" xmlns:w10="urn:schemas-microsoft-com:office:word" xmlns:w="http://schemas.openxmlformats.org/wordprocessingml/2006/main" xmlns:w14="http://schemas.microsoft.com/office/word/2010/wordml" xmlns:w15="http://schemas.microsoft.com/office/word/2012/wordml" xmlns:w16se="http://schemas.microsoft.com/office/word/2015/wordml/symex" xmlns:wpg="http://schemas.microsoft.com/office/word/2010/wordprocessingGroup" xmlns:wpi="http://schemas.microsoft.com/office/word/2010/wordprocessingInk" xmlns:wne="http://schemas.microsoft.com/office/word/2006/wordml" xmlns:wps="http://schemas.microsoft.com/office/word/2010/wordprocessingShape" mc:Ignorable="w14 w15 w16se wp14">
   <w:endnote w:type="separator" w:id="-1">
     <w:p>
       <w:pPr>
@@ -3846,7 +4660,7 @@
 </file>
 
 <file path=word/footer1.xml><?xml version="1.0" encoding="utf-8"?>
-<w:ftr xmlns:wpc="http://schemas.microsoft.com/office/word/2010/wordprocessingCanvas" xmlns:cx="http://schemas.microsoft.com/office/drawing/2014/chartex" xmlns:cx1="http://schemas.microsoft.com/office/drawing/2015/9/8/chartex" xmlns:cx2="http://schemas.microsoft.com/office/drawing/2015/10/21/chartex" xmlns:cx3="http://schemas.microsoft.com/office/drawing/2016/5/9/chartex" xmlns:cx4="http://schemas.microsoft.com/office/drawing/2016/5/10/chartex" xmlns:cx5="http://schemas.microsoft.com/office/drawing/2016/5/11/chartex" xmlns:cx6="http://schemas.microsoft.com/office/drawing/2016/5/12/chartex" xmlns:cx7="http://schemas.microsoft.com/office/drawing/2016/5/13/chartex" xmlns:cx8="http://schemas.microsoft.com/office/drawing/2016/5/14/chartex" xmlns:mc="http://schemas.openxmlformats.org/markup-compatibility/2006" xmlns:aink="http://schemas.microsoft.com/office/drawing/2016/ink" xmlns:am3d="http://schemas.microsoft.com/office/drawing/2017/model3d" xmlns:o="urn:schemas-microsoft-com:office:office" xmlns:r="http://schemas.openxmlformats.org/officeDocument/2006/relationships" xmlns:m="http://schemas.openxmlformats.org/officeDocument/2006/math" xmlns:v="urn:schemas-microsoft-com:vml" xmlns:wp14="http://schemas.microsoft.com/office/word/2010/wordprocessingDrawing" xmlns:wp="http://schemas.openxmlformats.org/drawingml/2006/wordprocessingDrawing" xmlns:w10="urn:schemas-microsoft-com:office:word" xmlns:w="http://schemas.openxmlformats.org/wordprocessingml/2006/main" xmlns:w14="http://schemas.microsoft.com/office/word/2010/wordml" xmlns:w15="http://schemas.microsoft.com/office/word/2012/wordml" xmlns:w16cex="http://schemas.microsoft.com/office/word/2018/wordml/cex" xmlns:w16cid="http://schemas.microsoft.com/office/word/2016/wordml/cid" xmlns:w16="http://schemas.microsoft.com/office/word/2018/wordml" xmlns:w16sdtdh="http://schemas.microsoft.com/office/word/2020/wordml/sdtdatahash" xmlns:w16se="http://schemas.microsoft.com/office/word/2015/wordml/symex" xmlns:wpg="http://schemas.microsoft.com/office/word/2010/wordprocessingGroup" xmlns:wpi="http://schemas.microsoft.com/office/word/2010/wordprocessingInk" xmlns:wne="http://schemas.microsoft.com/office/word/2006/wordml" xmlns:wps="http://schemas.microsoft.com/office/word/2010/wordprocessingShape" mc:Ignorable="w14 w15 w16se w16cid w16 w16cex w16sdtdh wp14">
+<w:ftr xmlns:wpc="http://schemas.microsoft.com/office/word/2010/wordprocessingCanvas" xmlns:cx="http://schemas.microsoft.com/office/drawing/2014/chartex" xmlns:cx1="http://schemas.microsoft.com/office/drawing/2015/9/8/chartex" xmlns:mc="http://schemas.openxmlformats.org/markup-compatibility/2006" xmlns:o="urn:schemas-microsoft-com:office:office" xmlns:r="http://schemas.openxmlformats.org/officeDocument/2006/relationships" xmlns:m="http://schemas.openxmlformats.org/officeDocument/2006/math" xmlns:v="urn:schemas-microsoft-com:vml" xmlns:wp14="http://schemas.microsoft.com/office/word/2010/wordprocessingDrawing" xmlns:wp="http://schemas.openxmlformats.org/drawingml/2006/wordprocessingDrawing" xmlns:w10="urn:schemas-microsoft-com:office:word" xmlns:w="http://schemas.openxmlformats.org/wordprocessingml/2006/main" xmlns:w14="http://schemas.microsoft.com/office/word/2010/wordml" xmlns:w15="http://schemas.microsoft.com/office/word/2012/wordml" xmlns:w16se="http://schemas.microsoft.com/office/word/2015/wordml/symex" xmlns:wpg="http://schemas.microsoft.com/office/word/2010/wordprocessingGroup" xmlns:wpi="http://schemas.microsoft.com/office/word/2010/wordprocessingInk" xmlns:wne="http://schemas.microsoft.com/office/word/2006/wordml" xmlns:wps="http://schemas.microsoft.com/office/word/2010/wordprocessingShape" mc:Ignorable="w14 w15 w16se wp14">
   <w:tbl>
     <w:tblPr>
       <w:tblStyle w:val="TableGrid"/>
@@ -3958,7 +4772,7 @@
               <w:sz w:val="18"/>
               <w:szCs w:val="18"/>
             </w:rPr>
-            <w:t>1</w:t>
+            <w:t>10</w:t>
           </w:r>
           <w:r>
             <w:rPr>
@@ -3981,7 +4795,7 @@
 </file>
 
 <file path=word/footnotes.xml><?xml version="1.0" encoding="utf-8"?>
-<w:footnotes xmlns:wpc="http://schemas.microsoft.com/office/word/2010/wordprocessingCanvas" xmlns:cx="http://schemas.microsoft.com/office/drawing/2014/chartex" xmlns:cx1="http://schemas.microsoft.com/office/drawing/2015/9/8/chartex" xmlns:cx2="http://schemas.microsoft.com/office/drawing/2015/10/21/chartex" xmlns:cx3="http://schemas.microsoft.com/office/drawing/2016/5/9/chartex" xmlns:cx4="http://schemas.microsoft.com/office/drawing/2016/5/10/chartex" xmlns:cx5="http://schemas.microsoft.com/office/drawing/2016/5/11/chartex" xmlns:cx6="http://schemas.microsoft.com/office/drawing/2016/5/12/chartex" xmlns:cx7="http://schemas.microsoft.com/office/drawing/2016/5/13/chartex" xmlns:cx8="http://schemas.microsoft.com/office/drawing/2016/5/14/chartex" xmlns:mc="http://schemas.openxmlformats.org/markup-compatibility/2006" xmlns:aink="http://schemas.microsoft.com/office/drawing/2016/ink" xmlns:am3d="http://schemas.microsoft.com/office/drawing/2017/model3d" xmlns:o="urn:schemas-microsoft-com:office:office" xmlns:r="http://schemas.openxmlformats.org/officeDocument/2006/relationships" xmlns:m="http://schemas.openxmlformats.org/officeDocument/2006/math" xmlns:v="urn:schemas-microsoft-com:vml" xmlns:wp14="http://schemas.microsoft.com/office/word/2010/wordprocessingDrawing" xmlns:wp="http://schemas.openxmlformats.org/drawingml/2006/wordprocessingDrawing" xmlns:w10="urn:schemas-microsoft-com:office:word" xmlns:w="http://schemas.openxmlformats.org/wordprocessingml/2006/main" xmlns:w14="http://schemas.microsoft.com/office/word/2010/wordml" xmlns:w15="http://schemas.microsoft.com/office/word/2012/wordml" xmlns:w16cex="http://schemas.microsoft.com/office/word/2018/wordml/cex" xmlns:w16cid="http://schemas.microsoft.com/office/word/2016/wordml/cid" xmlns:w16="http://schemas.microsoft.com/office/word/2018/wordml" xmlns:w16sdtdh="http://schemas.microsoft.com/office/word/2020/wordml/sdtdatahash" xmlns:w16se="http://schemas.microsoft.com/office/word/2015/wordml/symex" xmlns:wpg="http://schemas.microsoft.com/office/word/2010/wordprocessingGroup" xmlns:wpi="http://schemas.microsoft.com/office/word/2010/wordprocessingInk" xmlns:wne="http://schemas.microsoft.com/office/word/2006/wordml" xmlns:wps="http://schemas.microsoft.com/office/word/2010/wordprocessingShape" mc:Ignorable="w14 w15 w16se w16cid w16 w16cex w16sdtdh wp14">
+<w:footnotes xmlns:wpc="http://schemas.microsoft.com/office/word/2010/wordprocessingCanvas" xmlns:cx="http://schemas.microsoft.com/office/drawing/2014/chartex" xmlns:cx1="http://schemas.microsoft.com/office/drawing/2015/9/8/chartex" xmlns:mc="http://schemas.openxmlformats.org/markup-compatibility/2006" xmlns:o="urn:schemas-microsoft-com:office:office" xmlns:r="http://schemas.openxmlformats.org/officeDocument/2006/relationships" xmlns:m="http://schemas.openxmlformats.org/officeDocument/2006/math" xmlns:v="urn:schemas-microsoft-com:vml" xmlns:wp14="http://schemas.microsoft.com/office/word/2010/wordprocessingDrawing" xmlns:wp="http://schemas.openxmlformats.org/drawingml/2006/wordprocessingDrawing" xmlns:w10="urn:schemas-microsoft-com:office:word" xmlns:w="http://schemas.openxmlformats.org/wordprocessingml/2006/main" xmlns:w14="http://schemas.microsoft.com/office/word/2010/wordml" xmlns:w15="http://schemas.microsoft.com/office/word/2012/wordml" xmlns:w16se="http://schemas.microsoft.com/office/word/2015/wordml/symex" xmlns:wpg="http://schemas.microsoft.com/office/word/2010/wordprocessingGroup" xmlns:wpi="http://schemas.microsoft.com/office/word/2010/wordprocessingInk" xmlns:wne="http://schemas.microsoft.com/office/word/2006/wordml" xmlns:wps="http://schemas.microsoft.com/office/word/2010/wordprocessingShape" mc:Ignorable="w14 w15 w16se wp14">
   <w:footnote w:type="separator" w:id="-1">
     <w:p>
       <w:pPr>
@@ -4006,7 +4820,7 @@
 </file>
 
 <file path=word/header1.xml><?xml version="1.0" encoding="utf-8"?>
-<w:hdr xmlns:wpc="http://schemas.microsoft.com/office/word/2010/wordprocessingCanvas" xmlns:cx="http://schemas.microsoft.com/office/drawing/2014/chartex" xmlns:cx1="http://schemas.microsoft.com/office/drawing/2015/9/8/chartex" xmlns:cx2="http://schemas.microsoft.com/office/drawing/2015/10/21/chartex" xmlns:cx3="http://schemas.microsoft.com/office/drawing/2016/5/9/chartex" xmlns:cx4="http://schemas.microsoft.com/office/drawing/2016/5/10/chartex" xmlns:cx5="http://schemas.microsoft.com/office/drawing/2016/5/11/chartex" xmlns:cx6="http://schemas.microsoft.com/office/drawing/2016/5/12/chartex" xmlns:cx7="http://schemas.microsoft.com/office/drawing/2016/5/13/chartex" xmlns:cx8="http://schemas.microsoft.com/office/drawing/2016/5/14/chartex" xmlns:mc="http://schemas.openxmlformats.org/markup-compatibility/2006" xmlns:aink="http://schemas.microsoft.com/office/drawing/2016/ink" xmlns:am3d="http://schemas.microsoft.com/office/drawing/2017/model3d" xmlns:o="urn:schemas-microsoft-com:office:office" xmlns:r="http://schemas.openxmlformats.org/officeDocument/2006/relationships" xmlns:m="http://schemas.openxmlformats.org/officeDocument/2006/math" xmlns:v="urn:schemas-microsoft-com:vml" xmlns:wp14="http://schemas.microsoft.com/office/word/2010/wordprocessingDrawing" xmlns:wp="http://schemas.openxmlformats.org/drawingml/2006/wordprocessingDrawing" xmlns:w10="urn:schemas-microsoft-com:office:word" xmlns:w="http://schemas.openxmlformats.org/wordprocessingml/2006/main" xmlns:w14="http://schemas.microsoft.com/office/word/2010/wordml" xmlns:w15="http://schemas.microsoft.com/office/word/2012/wordml" xmlns:w16cex="http://schemas.microsoft.com/office/word/2018/wordml/cex" xmlns:w16cid="http://schemas.microsoft.com/office/word/2016/wordml/cid" xmlns:w16="http://schemas.microsoft.com/office/word/2018/wordml" xmlns:w16sdtdh="http://schemas.microsoft.com/office/word/2020/wordml/sdtdatahash" xmlns:w16se="http://schemas.microsoft.com/office/word/2015/wordml/symex" xmlns:wpg="http://schemas.microsoft.com/office/word/2010/wordprocessingGroup" xmlns:wpi="http://schemas.microsoft.com/office/word/2010/wordprocessingInk" xmlns:wne="http://schemas.microsoft.com/office/word/2006/wordml" xmlns:wps="http://schemas.microsoft.com/office/word/2010/wordprocessingShape" mc:Ignorable="w14 w15 w16se w16cid w16 w16cex w16sdtdh wp14">
+<w:hdr xmlns:wpc="http://schemas.microsoft.com/office/word/2010/wordprocessingCanvas" xmlns:cx="http://schemas.microsoft.com/office/drawing/2014/chartex" xmlns:cx1="http://schemas.microsoft.com/office/drawing/2015/9/8/chartex" xmlns:mc="http://schemas.openxmlformats.org/markup-compatibility/2006" xmlns:o="urn:schemas-microsoft-com:office:office" xmlns:r="http://schemas.openxmlformats.org/officeDocument/2006/relationships" xmlns:m="http://schemas.openxmlformats.org/officeDocument/2006/math" xmlns:v="urn:schemas-microsoft-com:vml" xmlns:wp14="http://schemas.microsoft.com/office/word/2010/wordprocessingDrawing" xmlns:wp="http://schemas.openxmlformats.org/drawingml/2006/wordprocessingDrawing" xmlns:w10="urn:schemas-microsoft-com:office:word" xmlns:w="http://schemas.openxmlformats.org/wordprocessingml/2006/main" xmlns:w14="http://schemas.microsoft.com/office/word/2010/wordml" xmlns:w15="http://schemas.microsoft.com/office/word/2012/wordml" xmlns:w16se="http://schemas.microsoft.com/office/word/2015/wordml/symex" xmlns:wpg="http://schemas.microsoft.com/office/word/2010/wordprocessingGroup" xmlns:wpi="http://schemas.microsoft.com/office/word/2010/wordprocessingInk" xmlns:wne="http://schemas.microsoft.com/office/word/2006/wordml" xmlns:wps="http://schemas.microsoft.com/office/word/2010/wordprocessingShape" mc:Ignorable="w14 w15 w16se wp14">
   <w:tbl>
     <w:tblPr>
       <w:tblStyle w:val="TableGrid"/>
@@ -4040,7 +4854,7 @@
           <w:r>
             <w:rPr>
               <w:noProof/>
-              <w:lang w:eastAsia="es-MX"/>
+              <w:lang w:val="en-US"/>
             </w:rPr>
             <w:drawing>
               <wp:inline distT="0" distB="0" distL="0" distR="0" wp14:anchorId="1E7E2DEE" wp14:editId="69B4BCEE">
@@ -4128,6 +4942,7 @@
           <w:r>
             <w:rPr>
               <w:noProof/>
+              <w:lang w:val="en-US"/>
             </w:rPr>
             <w:drawing>
               <wp:inline distT="0" distB="0" distL="0" distR="0" wp14:anchorId="55C0DC83" wp14:editId="62D87690">
@@ -4194,7 +5009,7 @@
 </file>
 
 <file path=word/numbering.xml><?xml version="1.0" encoding="utf-8"?>
-<w:numbering xmlns:wpc="http://schemas.microsoft.com/office/word/2010/wordprocessingCanvas" xmlns:cx="http://schemas.microsoft.com/office/drawing/2014/chartex" xmlns:cx1="http://schemas.microsoft.com/office/drawing/2015/9/8/chartex" xmlns:cx2="http://schemas.microsoft.com/office/drawing/2015/10/21/chartex" xmlns:cx3="http://schemas.microsoft.com/office/drawing/2016/5/9/chartex" xmlns:cx4="http://schemas.microsoft.com/office/drawing/2016/5/10/chartex" xmlns:cx5="http://schemas.microsoft.com/office/drawing/2016/5/11/chartex" xmlns:cx6="http://schemas.microsoft.com/office/drawing/2016/5/12/chartex" xmlns:cx7="http://schemas.microsoft.com/office/drawing/2016/5/13/chartex" xmlns:cx8="http://schemas.microsoft.com/office/drawing/2016/5/14/chartex" xmlns:mc="http://schemas.openxmlformats.org/markup-compatibility/2006" xmlns:aink="http://schemas.microsoft.com/office/drawing/2016/ink" xmlns:am3d="http://schemas.microsoft.com/office/drawing/2017/model3d" xmlns:o="urn:schemas-microsoft-com:office:office" xmlns:r="http://schemas.openxmlformats.org/officeDocument/2006/relationships" xmlns:m="http://schemas.openxmlformats.org/officeDocument/2006/math" xmlns:v="urn:schemas-microsoft-com:vml" xmlns:wp14="http://schemas.microsoft.com/office/word/2010/wordprocessingDrawing" xmlns:wp="http://schemas.openxmlformats.org/drawingml/2006/wordprocessingDrawing" xmlns:w10="urn:schemas-microsoft-com:office:word" xmlns:w="http://schemas.openxmlformats.org/wordprocessingml/2006/main" xmlns:w14="http://schemas.microsoft.com/office/word/2010/wordml" xmlns:w15="http://schemas.microsoft.com/office/word/2012/wordml" xmlns:w16cex="http://schemas.microsoft.com/office/word/2018/wordml/cex" xmlns:w16cid="http://schemas.microsoft.com/office/word/2016/wordml/cid" xmlns:w16="http://schemas.microsoft.com/office/word/2018/wordml" xmlns:w16sdtdh="http://schemas.microsoft.com/office/word/2020/wordml/sdtdatahash" xmlns:w16se="http://schemas.microsoft.com/office/word/2015/wordml/symex" xmlns:wpg="http://schemas.microsoft.com/office/word/2010/wordprocessingGroup" xmlns:wpi="http://schemas.microsoft.com/office/word/2010/wordprocessingInk" xmlns:wne="http://schemas.microsoft.com/office/word/2006/wordml" xmlns:wps="http://schemas.microsoft.com/office/word/2010/wordprocessingShape" mc:Ignorable="w14 w15 w16se w16cid w16 w16cex w16sdtdh wp14">
+<w:numbering xmlns:wpc="http://schemas.microsoft.com/office/word/2010/wordprocessingCanvas" xmlns:cx="http://schemas.microsoft.com/office/drawing/2014/chartex" xmlns:cx1="http://schemas.microsoft.com/office/drawing/2015/9/8/chartex" xmlns:mc="http://schemas.openxmlformats.org/markup-compatibility/2006" xmlns:o="urn:schemas-microsoft-com:office:office" xmlns:r="http://schemas.openxmlformats.org/officeDocument/2006/relationships" xmlns:m="http://schemas.openxmlformats.org/officeDocument/2006/math" xmlns:v="urn:schemas-microsoft-com:vml" xmlns:wp14="http://schemas.microsoft.com/office/word/2010/wordprocessingDrawing" xmlns:wp="http://schemas.openxmlformats.org/drawingml/2006/wordprocessingDrawing" xmlns:w10="urn:schemas-microsoft-com:office:word" xmlns:w="http://schemas.openxmlformats.org/wordprocessingml/2006/main" xmlns:w14="http://schemas.microsoft.com/office/word/2010/wordml" xmlns:w15="http://schemas.microsoft.com/office/word/2012/wordml" xmlns:w16se="http://schemas.microsoft.com/office/word/2015/wordml/symex" xmlns:wpg="http://schemas.microsoft.com/office/word/2010/wordprocessingGroup" xmlns:wpi="http://schemas.microsoft.com/office/word/2010/wordprocessingInk" xmlns:wne="http://schemas.microsoft.com/office/word/2006/wordml" xmlns:wps="http://schemas.microsoft.com/office/word/2010/wordprocessingShape" mc:Ignorable="w14 w15 w16se wp14">
   <w:abstractNum w:abstractNumId="0" w15:restartNumberingAfterBreak="0">
     <w:nsid w:val="009B66DE"/>
     <w:multiLevelType w:val="hybridMultilevel"/>
@@ -5766,7 +6581,7 @@
         <w:rFonts w:hint="default"/>
       </w:rPr>
     </w:lvl>
-    <w:lvl w:ilvl="1" w:tplc="580A0003" w:tentative="1">
+    <w:lvl w:ilvl="1" w:tplc="580A0003">
       <w:start w:val="1"/>
       <w:numFmt w:val="bullet"/>
       <w:lvlText w:val="o"/>
@@ -6144,7 +6959,7 @@
 </file>
 
 <file path=word/styles.xml><?xml version="1.0" encoding="utf-8"?>
-<w:styles xmlns:mc="http://schemas.openxmlformats.org/markup-compatibility/2006" xmlns:r="http://schemas.openxmlformats.org/officeDocument/2006/relationships" xmlns:w="http://schemas.openxmlformats.org/wordprocessingml/2006/main" xmlns:w14="http://schemas.microsoft.com/office/word/2010/wordml" xmlns:w15="http://schemas.microsoft.com/office/word/2012/wordml" xmlns:w16cex="http://schemas.microsoft.com/office/word/2018/wordml/cex" xmlns:w16cid="http://schemas.microsoft.com/office/word/2016/wordml/cid" xmlns:w16="http://schemas.microsoft.com/office/word/2018/wordml" xmlns:w16sdtdh="http://schemas.microsoft.com/office/word/2020/wordml/sdtdatahash" xmlns:w16se="http://schemas.microsoft.com/office/word/2015/wordml/symex" mc:Ignorable="w14 w15 w16se w16cid w16 w16cex w16sdtdh">
+<w:styles xmlns:mc="http://schemas.openxmlformats.org/markup-compatibility/2006" xmlns:r="http://schemas.openxmlformats.org/officeDocument/2006/relationships" xmlns:w="http://schemas.openxmlformats.org/wordprocessingml/2006/main" xmlns:w14="http://schemas.microsoft.com/office/word/2010/wordml" xmlns:w15="http://schemas.microsoft.com/office/word/2012/wordml" xmlns:w16se="http://schemas.microsoft.com/office/word/2015/wordml/symex" mc:Ignorable="w14 w15 w16se">
   <w:docDefaults>
     <w:rPrDefault>
       <w:rPr>
@@ -6160,7 +6975,7 @@
       </w:pPr>
     </w:pPrDefault>
   </w:docDefaults>
-  <w:latentStyles w:defLockedState="0" w:defUIPriority="99" w:defSemiHidden="0" w:defUnhideWhenUsed="0" w:defQFormat="0" w:count="376">
+  <w:latentStyles w:defLockedState="0" w:defUIPriority="99" w:defSemiHidden="0" w:defUnhideWhenUsed="0" w:defQFormat="0" w:count="371">
     <w:lsdException w:name="Normal" w:uiPriority="0" w:qFormat="1"/>
     <w:lsdException w:name="heading 1" w:uiPriority="9" w:qFormat="1"/>
     <w:lsdException w:name="heading 2" w:semiHidden="1" w:uiPriority="9" w:unhideWhenUsed="1" w:qFormat="1"/>
@@ -6532,11 +7347,6 @@
     <w:lsdException w:name="List Table 5 Dark Accent 6" w:uiPriority="50"/>
     <w:lsdException w:name="List Table 6 Colorful Accent 6" w:uiPriority="51"/>
     <w:lsdException w:name="List Table 7 Colorful Accent 6" w:uiPriority="52"/>
-    <w:lsdException w:name="Mention" w:semiHidden="1" w:unhideWhenUsed="1"/>
-    <w:lsdException w:name="Smart Hyperlink" w:semiHidden="1" w:unhideWhenUsed="1"/>
-    <w:lsdException w:name="Hashtag" w:semiHidden="1" w:unhideWhenUsed="1"/>
-    <w:lsdException w:name="Unresolved Mention" w:semiHidden="1" w:unhideWhenUsed="1"/>
-    <w:lsdException w:name="Smart Link" w:semiHidden="1" w:unhideWhenUsed="1"/>
   </w:latentStyles>
   <w:style w:type="paragraph" w:default="1" w:styleId="Normal">
     <w:name w:val="Normal"/>
@@ -6575,12 +7385,11 @@
     <w:uiPriority w:val="9"/>
     <w:unhideWhenUsed/>
     <w:qFormat/>
-    <w:rsid w:val="00DC0703"/>
+    <w:rsid w:val="006D0640"/>
     <w:pPr>
       <w:keepNext/>
       <w:keepLines/>
       <w:spacing w:before="160" w:after="120"/>
-      <w:jc w:val="left"/>
       <w:outlineLvl w:val="1"/>
     </w:pPr>
     <w:rPr>
@@ -6730,7 +7539,7 @@
     <w:basedOn w:val="DefaultParagraphFont"/>
     <w:link w:val="Heading2"/>
     <w:uiPriority w:val="9"/>
-    <w:rsid w:val="00DC0703"/>
+    <w:rsid w:val="006D0640"/>
     <w:rPr>
       <w:rFonts w:ascii="Berlin Sans FB" w:eastAsiaTheme="majorEastAsia" w:hAnsi="Berlin Sans FB" w:cstheme="majorBidi"/>
       <w:sz w:val="24"/>
@@ -6859,7 +7668,7 @@
       <w:szCs w:val="24"/>
     </w:rPr>
   </w:style>
-  <w:style w:type="character" w:styleId="UnresolvedMention">
+  <w:style w:type="character" w:customStyle="1" w:styleId="UnresolvedMention">
     <w:name w:val="Unresolved Mention"/>
     <w:basedOn w:val="DefaultParagraphFont"/>
     <w:uiPriority w:val="99"/>
@@ -7262,7 +8071,7 @@
 </file>
 
 <file path=customXml/itemProps1.xml><?xml version="1.0" encoding="utf-8"?>
-<ds:datastoreItem xmlns:ds="http://schemas.openxmlformats.org/officeDocument/2006/customXml" ds:itemID="{4D2BE80C-357B-4980-81B0-08D729BD6ED6}">
+<ds:datastoreItem xmlns:ds="http://schemas.openxmlformats.org/officeDocument/2006/customXml" ds:itemID="{72EECB39-9B41-4D0A-AD1E-E9EC40418710}">
   <ds:schemaRefs>
     <ds:schemaRef ds:uri="http://schemas.openxmlformats.org/officeDocument/2006/bibliography"/>
   </ds:schemaRefs>

</xml_diff>